<commit_message>
Completed the Eternal Quest Program.
</commit_message>
<xml_diff>
--- a/Reflections/W10 Polymorphism Articulate.docx
+++ b/Reflections/W10 Polymorphism Articulate.docx
@@ -29,6 +29,2628 @@
     <w:p>
       <w:r>
         <w:t>One of the benefits of using polymorphism is it allows you to abstract the designs for your program even further so you can more easily expand on and customize code to fit the ideas and features you want to add.</w:t>
+      </w:r>
+    </w:p>
+    <w:p>
+      <w:r>
+        <w:t xml:space="preserve">For our Eternal quest </w:t>
+      </w:r>
+      <w:proofErr w:type="gramStart"/>
+      <w:r>
+        <w:t>program</w:t>
+      </w:r>
+      <w:proofErr w:type="gramEnd"/>
+      <w:r>
+        <w:t xml:space="preserve"> I was able to use Polymorphism to reduce duplicate code and get my program to run using one function that stretched across multiple classes for example. In my File handling class I was able to just use </w:t>
+      </w:r>
+      <w:proofErr w:type="spellStart"/>
+      <w:proofErr w:type="gramStart"/>
+      <w:r>
+        <w:t>item.format</w:t>
+      </w:r>
+      <w:proofErr w:type="spellEnd"/>
+      <w:proofErr w:type="gramEnd"/>
+      <w:r>
+        <w:t xml:space="preserve"> because I had a list of Goals.</w:t>
+      </w:r>
+    </w:p>
+    <w:p>
+      <w:pPr>
+        <w:shd w:val="clear" w:color="auto" w:fill="1D1F1A"/>
+        <w:spacing w:line="285" w:lineRule="atLeast"/>
+        <w:rPr>
+          <w:rFonts w:ascii="Consolas" w:eastAsia="Times New Roman" w:hAnsi="Consolas" w:cs="Times New Roman"/>
+          <w:color w:val="CFCFCF"/>
+          <w:kern w:val="0"/>
+          <w:sz w:val="21"/>
+          <w:szCs w:val="21"/>
+          <w14:ligatures w14:val="none"/>
+        </w:rPr>
+      </w:pPr>
+      <w:r>
+        <w:rPr>
+          <w:rFonts w:ascii="Consolas" w:eastAsia="Times New Roman" w:hAnsi="Consolas" w:cs="Times New Roman"/>
+          <w:color w:val="57E3F2"/>
+          <w:kern w:val="0"/>
+          <w:sz w:val="21"/>
+          <w:szCs w:val="21"/>
+          <w14:ligatures w14:val="none"/>
+        </w:rPr>
+        <w:t>foreach</w:t>
+      </w:r>
+      <w:r>
+        <w:rPr>
+          <w:rFonts w:ascii="Consolas" w:eastAsia="Times New Roman" w:hAnsi="Consolas" w:cs="Times New Roman"/>
+          <w:color w:val="CFCFCF"/>
+          <w:kern w:val="0"/>
+          <w:sz w:val="21"/>
+          <w:szCs w:val="21"/>
+          <w14:ligatures w14:val="none"/>
+        </w:rPr>
+        <w:t xml:space="preserve"> </w:t>
+      </w:r>
+      <w:r>
+        <w:rPr>
+          <w:rFonts w:ascii="Consolas" w:eastAsia="Times New Roman" w:hAnsi="Consolas" w:cs="Times New Roman"/>
+          <w:color w:val="C6C6C6"/>
+          <w:kern w:val="0"/>
+          <w:sz w:val="21"/>
+          <w:szCs w:val="21"/>
+          <w14:ligatures w14:val="none"/>
+        </w:rPr>
+        <w:t>(</w:t>
+      </w:r>
+      <w:r>
+        <w:rPr>
+          <w:rFonts w:ascii="Consolas" w:eastAsia="Times New Roman" w:hAnsi="Consolas" w:cs="Times New Roman"/>
+          <w:color w:val="FFCB6B"/>
+          <w:kern w:val="0"/>
+          <w:sz w:val="21"/>
+          <w:szCs w:val="21"/>
+          <w14:ligatures w14:val="none"/>
+        </w:rPr>
+        <w:t>Goal</w:t>
+      </w:r>
+      <w:r>
+        <w:rPr>
+          <w:rFonts w:ascii="Consolas" w:eastAsia="Times New Roman" w:hAnsi="Consolas" w:cs="Times New Roman"/>
+          <w:color w:val="CFCFCF"/>
+          <w:kern w:val="0"/>
+          <w:sz w:val="21"/>
+          <w:szCs w:val="21"/>
+          <w14:ligatures w14:val="none"/>
+        </w:rPr>
+        <w:t xml:space="preserve"> </w:t>
+      </w:r>
+      <w:r>
+        <w:rPr>
+          <w:rFonts w:ascii="Consolas" w:eastAsia="Times New Roman" w:hAnsi="Consolas" w:cs="Times New Roman"/>
+          <w:color w:val="FFCB6B"/>
+          <w:kern w:val="0"/>
+          <w:sz w:val="21"/>
+          <w:szCs w:val="21"/>
+          <w14:ligatures w14:val="none"/>
+        </w:rPr>
+        <w:t>item</w:t>
+      </w:r>
+      <w:r>
+        <w:rPr>
+          <w:rFonts w:ascii="Consolas" w:eastAsia="Times New Roman" w:hAnsi="Consolas" w:cs="Times New Roman"/>
+          <w:color w:val="CFCFCF"/>
+          <w:kern w:val="0"/>
+          <w:sz w:val="21"/>
+          <w:szCs w:val="21"/>
+          <w14:ligatures w14:val="none"/>
+        </w:rPr>
+        <w:t xml:space="preserve"> </w:t>
+      </w:r>
+      <w:r>
+        <w:rPr>
+          <w:rFonts w:ascii="Consolas" w:eastAsia="Times New Roman" w:hAnsi="Consolas" w:cs="Times New Roman"/>
+          <w:color w:val="57E3F2"/>
+          <w:kern w:val="0"/>
+          <w:sz w:val="21"/>
+          <w:szCs w:val="21"/>
+          <w14:ligatures w14:val="none"/>
+        </w:rPr>
+        <w:t>in</w:t>
+      </w:r>
+      <w:r>
+        <w:rPr>
+          <w:rFonts w:ascii="Consolas" w:eastAsia="Times New Roman" w:hAnsi="Consolas" w:cs="Times New Roman"/>
+          <w:color w:val="CFCFCF"/>
+          <w:kern w:val="0"/>
+          <w:sz w:val="21"/>
+          <w:szCs w:val="21"/>
+          <w14:ligatures w14:val="none"/>
+        </w:rPr>
+        <w:t xml:space="preserve"> </w:t>
+      </w:r>
+      <w:r>
+        <w:rPr>
+          <w:rFonts w:ascii="Consolas" w:eastAsia="Times New Roman" w:hAnsi="Consolas" w:cs="Times New Roman"/>
+          <w:color w:val="FFC35C"/>
+          <w:kern w:val="0"/>
+          <w:sz w:val="21"/>
+          <w:szCs w:val="21"/>
+          <w14:ligatures w14:val="none"/>
+        </w:rPr>
+        <w:t>_</w:t>
+      </w:r>
+      <w:proofErr w:type="spellStart"/>
+      <w:r>
+        <w:rPr>
+          <w:rFonts w:ascii="Consolas" w:eastAsia="Times New Roman" w:hAnsi="Consolas" w:cs="Times New Roman"/>
+          <w:color w:val="FFC35C"/>
+          <w:kern w:val="0"/>
+          <w:sz w:val="21"/>
+          <w:szCs w:val="21"/>
+          <w14:ligatures w14:val="none"/>
+        </w:rPr>
+        <w:t>goalEntry</w:t>
+      </w:r>
+      <w:proofErr w:type="spellEnd"/>
+      <w:r>
+        <w:rPr>
+          <w:rFonts w:ascii="Consolas" w:eastAsia="Times New Roman" w:hAnsi="Consolas" w:cs="Times New Roman"/>
+          <w:color w:val="C6C6C6"/>
+          <w:kern w:val="0"/>
+          <w:sz w:val="21"/>
+          <w:szCs w:val="21"/>
+          <w14:ligatures w14:val="none"/>
+        </w:rPr>
+        <w:t>)</w:t>
+      </w:r>
+    </w:p>
+    <w:p>
+      <w:pPr>
+        <w:shd w:val="clear" w:color="auto" w:fill="1D1F1A"/>
+        <w:spacing w:line="285" w:lineRule="atLeast"/>
+        <w:rPr>
+          <w:rFonts w:ascii="Consolas" w:eastAsia="Times New Roman" w:hAnsi="Consolas" w:cs="Times New Roman"/>
+          <w:color w:val="CFCFCF"/>
+          <w:kern w:val="0"/>
+          <w:sz w:val="21"/>
+          <w:szCs w:val="21"/>
+          <w14:ligatures w14:val="none"/>
+        </w:rPr>
+      </w:pPr>
+      <w:r>
+        <w:rPr>
+          <w:rFonts w:ascii="Consolas" w:eastAsia="Times New Roman" w:hAnsi="Consolas" w:cs="Times New Roman"/>
+          <w:color w:val="CFCFCF"/>
+          <w:kern w:val="0"/>
+          <w:sz w:val="21"/>
+          <w:szCs w:val="21"/>
+          <w14:ligatures w14:val="none"/>
+        </w:rPr>
+        <w:t xml:space="preserve">            </w:t>
+      </w:r>
+      <w:r>
+        <w:rPr>
+          <w:rFonts w:ascii="Consolas" w:eastAsia="Times New Roman" w:hAnsi="Consolas" w:cs="Times New Roman"/>
+          <w:color w:val="C6C6C6"/>
+          <w:kern w:val="0"/>
+          <w:sz w:val="21"/>
+          <w:szCs w:val="21"/>
+          <w14:ligatures w14:val="none"/>
+        </w:rPr>
+        <w:t>{</w:t>
+      </w:r>
+    </w:p>
+    <w:p>
+      <w:pPr>
+        <w:shd w:val="clear" w:color="auto" w:fill="1D1F1A"/>
+        <w:spacing w:line="285" w:lineRule="atLeast"/>
+        <w:rPr>
+          <w:rFonts w:ascii="Consolas" w:eastAsia="Times New Roman" w:hAnsi="Consolas" w:cs="Times New Roman"/>
+          <w:color w:val="CFCFCF"/>
+          <w:kern w:val="0"/>
+          <w:sz w:val="21"/>
+          <w:szCs w:val="21"/>
+          <w14:ligatures w14:val="none"/>
+        </w:rPr>
+      </w:pPr>
+      <w:r>
+        <w:rPr>
+          <w:rFonts w:ascii="Consolas" w:eastAsia="Times New Roman" w:hAnsi="Consolas" w:cs="Times New Roman"/>
+          <w:color w:val="CFCFCF"/>
+          <w:kern w:val="0"/>
+          <w:sz w:val="21"/>
+          <w:szCs w:val="21"/>
+          <w14:ligatures w14:val="none"/>
+        </w:rPr>
+        <w:t xml:space="preserve">                </w:t>
+      </w:r>
+      <w:r>
+        <w:rPr>
+          <w:rFonts w:ascii="Consolas" w:eastAsia="Times New Roman" w:hAnsi="Consolas" w:cs="Times New Roman"/>
+          <w:color w:val="FFC35C"/>
+          <w:kern w:val="0"/>
+          <w:sz w:val="21"/>
+          <w:szCs w:val="21"/>
+          <w14:ligatures w14:val="none"/>
+        </w:rPr>
+        <w:t>_</w:t>
+      </w:r>
+      <w:proofErr w:type="spellStart"/>
+      <w:r>
+        <w:rPr>
+          <w:rFonts w:ascii="Consolas" w:eastAsia="Times New Roman" w:hAnsi="Consolas" w:cs="Times New Roman"/>
+          <w:color w:val="FFC35C"/>
+          <w:kern w:val="0"/>
+          <w:sz w:val="21"/>
+          <w:szCs w:val="21"/>
+          <w14:ligatures w14:val="none"/>
+        </w:rPr>
+        <w:t>createFile</w:t>
+      </w:r>
+      <w:r>
+        <w:rPr>
+          <w:rFonts w:ascii="Consolas" w:eastAsia="Times New Roman" w:hAnsi="Consolas" w:cs="Times New Roman"/>
+          <w:color w:val="C6C6C6"/>
+          <w:kern w:val="0"/>
+          <w:sz w:val="21"/>
+          <w:szCs w:val="21"/>
+          <w14:ligatures w14:val="none"/>
+        </w:rPr>
+        <w:t>.</w:t>
+      </w:r>
+      <w:r>
+        <w:rPr>
+          <w:rFonts w:ascii="Consolas" w:eastAsia="Times New Roman" w:hAnsi="Consolas" w:cs="Times New Roman"/>
+          <w:color w:val="45C0F2"/>
+          <w:kern w:val="0"/>
+          <w:sz w:val="21"/>
+          <w:szCs w:val="21"/>
+          <w14:ligatures w14:val="none"/>
+        </w:rPr>
+        <w:t>WriteLine</w:t>
+      </w:r>
+      <w:proofErr w:type="spellEnd"/>
+      <w:r>
+        <w:rPr>
+          <w:rFonts w:ascii="Consolas" w:eastAsia="Times New Roman" w:hAnsi="Consolas" w:cs="Times New Roman"/>
+          <w:color w:val="C6C6C6"/>
+          <w:kern w:val="0"/>
+          <w:sz w:val="21"/>
+          <w:szCs w:val="21"/>
+          <w14:ligatures w14:val="none"/>
+        </w:rPr>
+        <w:t>(</w:t>
+      </w:r>
+      <w:proofErr w:type="spellStart"/>
+      <w:proofErr w:type="gramStart"/>
+      <w:r>
+        <w:rPr>
+          <w:rFonts w:ascii="Consolas" w:eastAsia="Times New Roman" w:hAnsi="Consolas" w:cs="Times New Roman"/>
+          <w:color w:val="FFC35C"/>
+          <w:kern w:val="0"/>
+          <w:sz w:val="21"/>
+          <w:szCs w:val="21"/>
+          <w14:ligatures w14:val="none"/>
+        </w:rPr>
+        <w:t>item</w:t>
+      </w:r>
+      <w:r>
+        <w:rPr>
+          <w:rFonts w:ascii="Consolas" w:eastAsia="Times New Roman" w:hAnsi="Consolas" w:cs="Times New Roman"/>
+          <w:color w:val="C6C6C6"/>
+          <w:kern w:val="0"/>
+          <w:sz w:val="21"/>
+          <w:szCs w:val="21"/>
+          <w14:ligatures w14:val="none"/>
+        </w:rPr>
+        <w:t>.</w:t>
+      </w:r>
+      <w:r>
+        <w:rPr>
+          <w:rFonts w:ascii="Consolas" w:eastAsia="Times New Roman" w:hAnsi="Consolas" w:cs="Times New Roman"/>
+          <w:color w:val="45C0F2"/>
+          <w:kern w:val="0"/>
+          <w:sz w:val="21"/>
+          <w:szCs w:val="21"/>
+          <w14:ligatures w14:val="none"/>
+        </w:rPr>
+        <w:t>Format</w:t>
+      </w:r>
+      <w:proofErr w:type="spellEnd"/>
+      <w:proofErr w:type="gramEnd"/>
+      <w:r>
+        <w:rPr>
+          <w:rFonts w:ascii="Consolas" w:eastAsia="Times New Roman" w:hAnsi="Consolas" w:cs="Times New Roman"/>
+          <w:color w:val="C6C6C6"/>
+          <w:kern w:val="0"/>
+          <w:sz w:val="21"/>
+          <w:szCs w:val="21"/>
+          <w14:ligatures w14:val="none"/>
+        </w:rPr>
+        <w:t>());</w:t>
+      </w:r>
+    </w:p>
+    <w:p>
+      <w:pPr>
+        <w:shd w:val="clear" w:color="auto" w:fill="1D1F1A"/>
+        <w:spacing w:line="285" w:lineRule="atLeast"/>
+        <w:rPr>
+          <w:rFonts w:ascii="Consolas" w:eastAsia="Times New Roman" w:hAnsi="Consolas" w:cs="Times New Roman"/>
+          <w:color w:val="CFCFCF"/>
+          <w:kern w:val="0"/>
+          <w:sz w:val="21"/>
+          <w:szCs w:val="21"/>
+          <w14:ligatures w14:val="none"/>
+        </w:rPr>
+      </w:pPr>
+      <w:r>
+        <w:rPr>
+          <w:rFonts w:ascii="Consolas" w:eastAsia="Times New Roman" w:hAnsi="Consolas" w:cs="Times New Roman"/>
+          <w:color w:val="CFCFCF"/>
+          <w:kern w:val="0"/>
+          <w:sz w:val="21"/>
+          <w:szCs w:val="21"/>
+          <w14:ligatures w14:val="none"/>
+        </w:rPr>
+        <w:t xml:space="preserve">            </w:t>
+      </w:r>
+      <w:r>
+        <w:rPr>
+          <w:rFonts w:ascii="Consolas" w:eastAsia="Times New Roman" w:hAnsi="Consolas" w:cs="Times New Roman"/>
+          <w:color w:val="C6C6C6"/>
+          <w:kern w:val="0"/>
+          <w:sz w:val="21"/>
+          <w:szCs w:val="21"/>
+          <w14:ligatures w14:val="none"/>
+        </w:rPr>
+        <w:t>}</w:t>
+      </w:r>
+    </w:p>
+    <w:p>
+      <w:r>
+        <w:t>Inside my Goals Class I had this line of code</w:t>
+      </w:r>
+    </w:p>
+    <w:p>
+      <w:pPr>
+        <w:shd w:val="clear" w:color="auto" w:fill="1D1F1A"/>
+        <w:spacing w:line="285" w:lineRule="atLeast"/>
+        <w:rPr>
+          <w:rFonts w:ascii="Consolas" w:eastAsia="Times New Roman" w:hAnsi="Consolas" w:cs="Times New Roman"/>
+          <w:color w:val="CFCFCF"/>
+          <w:kern w:val="0"/>
+          <w:sz w:val="21"/>
+          <w:szCs w:val="21"/>
+          <w14:ligatures w14:val="none"/>
+        </w:rPr>
+      </w:pPr>
+      <w:r>
+        <w:rPr>
+          <w:rFonts w:ascii="Consolas" w:eastAsia="Times New Roman" w:hAnsi="Consolas" w:cs="Times New Roman"/>
+          <w:color w:val="CFCFCF"/>
+          <w:kern w:val="0"/>
+          <w:sz w:val="21"/>
+          <w:szCs w:val="21"/>
+          <w14:ligatures w14:val="none"/>
+        </w:rPr>
+        <w:t> </w:t>
+      </w:r>
+      <w:r>
+        <w:rPr>
+          <w:rFonts w:ascii="Consolas" w:eastAsia="Times New Roman" w:hAnsi="Consolas" w:cs="Times New Roman"/>
+          <w:color w:val="379AD9"/>
+          <w:kern w:val="0"/>
+          <w:sz w:val="21"/>
+          <w:szCs w:val="21"/>
+          <w14:ligatures w14:val="none"/>
+        </w:rPr>
+        <w:t>public</w:t>
+      </w:r>
+      <w:r>
+        <w:rPr>
+          <w:rFonts w:ascii="Consolas" w:eastAsia="Times New Roman" w:hAnsi="Consolas" w:cs="Times New Roman"/>
+          <w:color w:val="CFCFCF"/>
+          <w:kern w:val="0"/>
+          <w:sz w:val="21"/>
+          <w:szCs w:val="21"/>
+          <w14:ligatures w14:val="none"/>
+        </w:rPr>
+        <w:t xml:space="preserve"> </w:t>
+      </w:r>
+      <w:r>
+        <w:rPr>
+          <w:rFonts w:ascii="Consolas" w:eastAsia="Times New Roman" w:hAnsi="Consolas" w:cs="Times New Roman"/>
+          <w:color w:val="379AD9"/>
+          <w:kern w:val="0"/>
+          <w:sz w:val="21"/>
+          <w:szCs w:val="21"/>
+          <w14:ligatures w14:val="none"/>
+        </w:rPr>
+        <w:t>virtual</w:t>
+      </w:r>
+      <w:r>
+        <w:rPr>
+          <w:rFonts w:ascii="Consolas" w:eastAsia="Times New Roman" w:hAnsi="Consolas" w:cs="Times New Roman"/>
+          <w:color w:val="CFCFCF"/>
+          <w:kern w:val="0"/>
+          <w:sz w:val="21"/>
+          <w:szCs w:val="21"/>
+          <w14:ligatures w14:val="none"/>
+        </w:rPr>
+        <w:t xml:space="preserve"> </w:t>
+      </w:r>
+      <w:r>
+        <w:rPr>
+          <w:rFonts w:ascii="Consolas" w:eastAsia="Times New Roman" w:hAnsi="Consolas" w:cs="Times New Roman"/>
+          <w:color w:val="379AD9"/>
+          <w:kern w:val="0"/>
+          <w:sz w:val="21"/>
+          <w:szCs w:val="21"/>
+          <w14:ligatures w14:val="none"/>
+        </w:rPr>
+        <w:t>string</w:t>
+      </w:r>
+      <w:r>
+        <w:rPr>
+          <w:rFonts w:ascii="Consolas" w:eastAsia="Times New Roman" w:hAnsi="Consolas" w:cs="Times New Roman"/>
+          <w:color w:val="CFCFCF"/>
+          <w:kern w:val="0"/>
+          <w:sz w:val="21"/>
+          <w:szCs w:val="21"/>
+          <w14:ligatures w14:val="none"/>
+        </w:rPr>
+        <w:t xml:space="preserve"> </w:t>
+      </w:r>
+      <w:proofErr w:type="gramStart"/>
+      <w:r>
+        <w:rPr>
+          <w:rFonts w:ascii="Consolas" w:eastAsia="Times New Roman" w:hAnsi="Consolas" w:cs="Times New Roman"/>
+          <w:color w:val="45C0F2"/>
+          <w:kern w:val="0"/>
+          <w:sz w:val="21"/>
+          <w:szCs w:val="21"/>
+          <w14:ligatures w14:val="none"/>
+        </w:rPr>
+        <w:t>Format</w:t>
+      </w:r>
+      <w:r>
+        <w:rPr>
+          <w:rFonts w:ascii="Consolas" w:eastAsia="Times New Roman" w:hAnsi="Consolas" w:cs="Times New Roman"/>
+          <w:color w:val="C6C6C6"/>
+          <w:kern w:val="0"/>
+          <w:sz w:val="21"/>
+          <w:szCs w:val="21"/>
+          <w14:ligatures w14:val="none"/>
+        </w:rPr>
+        <w:t>(</w:t>
+      </w:r>
+      <w:proofErr w:type="gramEnd"/>
+      <w:r>
+        <w:rPr>
+          <w:rFonts w:ascii="Consolas" w:eastAsia="Times New Roman" w:hAnsi="Consolas" w:cs="Times New Roman"/>
+          <w:color w:val="C6C6C6"/>
+          <w:kern w:val="0"/>
+          <w:sz w:val="21"/>
+          <w:szCs w:val="21"/>
+          <w14:ligatures w14:val="none"/>
+        </w:rPr>
+        <w:t>){</w:t>
+      </w:r>
+    </w:p>
+    <w:p>
+      <w:pPr>
+        <w:shd w:val="clear" w:color="auto" w:fill="1D1F1A"/>
+        <w:spacing w:line="285" w:lineRule="atLeast"/>
+        <w:rPr>
+          <w:rFonts w:ascii="Consolas" w:eastAsia="Times New Roman" w:hAnsi="Consolas" w:cs="Times New Roman"/>
+          <w:color w:val="CFCFCF"/>
+          <w:kern w:val="0"/>
+          <w:sz w:val="21"/>
+          <w:szCs w:val="21"/>
+          <w14:ligatures w14:val="none"/>
+        </w:rPr>
+      </w:pPr>
+      <w:r>
+        <w:rPr>
+          <w:rFonts w:ascii="Consolas" w:eastAsia="Times New Roman" w:hAnsi="Consolas" w:cs="Times New Roman"/>
+          <w:color w:val="CFCFCF"/>
+          <w:kern w:val="0"/>
+          <w:sz w:val="21"/>
+          <w:szCs w:val="21"/>
+          <w14:ligatures w14:val="none"/>
+        </w:rPr>
+        <w:t xml:space="preserve">        </w:t>
+      </w:r>
+      <w:r>
+        <w:rPr>
+          <w:rFonts w:ascii="Consolas" w:eastAsia="Times New Roman" w:hAnsi="Consolas" w:cs="Times New Roman"/>
+          <w:color w:val="379AD9"/>
+          <w:kern w:val="0"/>
+          <w:sz w:val="21"/>
+          <w:szCs w:val="21"/>
+          <w14:ligatures w14:val="none"/>
+        </w:rPr>
+        <w:t>string</w:t>
+      </w:r>
+      <w:r>
+        <w:rPr>
+          <w:rFonts w:ascii="Consolas" w:eastAsia="Times New Roman" w:hAnsi="Consolas" w:cs="Times New Roman"/>
+          <w:color w:val="CFCFCF"/>
+          <w:kern w:val="0"/>
+          <w:sz w:val="21"/>
+          <w:szCs w:val="21"/>
+          <w14:ligatures w14:val="none"/>
+        </w:rPr>
+        <w:t xml:space="preserve"> </w:t>
+      </w:r>
+      <w:proofErr w:type="spellStart"/>
+      <w:r>
+        <w:rPr>
+          <w:rFonts w:ascii="Consolas" w:eastAsia="Times New Roman" w:hAnsi="Consolas" w:cs="Times New Roman"/>
+          <w:color w:val="FFCB6B"/>
+          <w:kern w:val="0"/>
+          <w:sz w:val="21"/>
+          <w:szCs w:val="21"/>
+          <w14:ligatures w14:val="none"/>
+        </w:rPr>
+        <w:t>formated</w:t>
+      </w:r>
+      <w:proofErr w:type="spellEnd"/>
+      <w:r>
+        <w:rPr>
+          <w:rFonts w:ascii="Consolas" w:eastAsia="Times New Roman" w:hAnsi="Consolas" w:cs="Times New Roman"/>
+          <w:color w:val="CFCFCF"/>
+          <w:kern w:val="0"/>
+          <w:sz w:val="21"/>
+          <w:szCs w:val="21"/>
+          <w14:ligatures w14:val="none"/>
+        </w:rPr>
+        <w:t xml:space="preserve"> </w:t>
+      </w:r>
+      <w:r>
+        <w:rPr>
+          <w:rFonts w:ascii="Consolas" w:eastAsia="Times New Roman" w:hAnsi="Consolas" w:cs="Times New Roman"/>
+          <w:color w:val="379AD9"/>
+          <w:kern w:val="0"/>
+          <w:sz w:val="21"/>
+          <w:szCs w:val="21"/>
+          <w14:ligatures w14:val="none"/>
+        </w:rPr>
+        <w:t>=</w:t>
+      </w:r>
+      <w:r>
+        <w:rPr>
+          <w:rFonts w:ascii="Consolas" w:eastAsia="Times New Roman" w:hAnsi="Consolas" w:cs="Times New Roman"/>
+          <w:color w:val="CFCFCF"/>
+          <w:kern w:val="0"/>
+          <w:sz w:val="21"/>
+          <w:szCs w:val="21"/>
+          <w14:ligatures w14:val="none"/>
+        </w:rPr>
+        <w:t xml:space="preserve"> </w:t>
+      </w:r>
+      <w:r>
+        <w:rPr>
+          <w:rFonts w:ascii="Consolas" w:eastAsia="Times New Roman" w:hAnsi="Consolas" w:cs="Times New Roman"/>
+          <w:color w:val="C6C6C6"/>
+          <w:kern w:val="0"/>
+          <w:sz w:val="21"/>
+          <w:szCs w:val="21"/>
+          <w14:ligatures w14:val="none"/>
+        </w:rPr>
+        <w:t>"</w:t>
+      </w:r>
+      <w:proofErr w:type="gramStart"/>
+      <w:r>
+        <w:rPr>
+          <w:rFonts w:ascii="Consolas" w:eastAsia="Times New Roman" w:hAnsi="Consolas" w:cs="Times New Roman"/>
+          <w:color w:val="C6C6C6"/>
+          <w:kern w:val="0"/>
+          <w:sz w:val="21"/>
+          <w:szCs w:val="21"/>
+          <w14:ligatures w14:val="none"/>
+        </w:rPr>
+        <w:t>";</w:t>
+      </w:r>
+      <w:proofErr w:type="gramEnd"/>
+    </w:p>
+    <w:p>
+      <w:pPr>
+        <w:shd w:val="clear" w:color="auto" w:fill="1D1F1A"/>
+        <w:spacing w:line="285" w:lineRule="atLeast"/>
+        <w:rPr>
+          <w:rFonts w:ascii="Consolas" w:eastAsia="Times New Roman" w:hAnsi="Consolas" w:cs="Times New Roman"/>
+          <w:color w:val="CFCFCF"/>
+          <w:kern w:val="0"/>
+          <w:sz w:val="21"/>
+          <w:szCs w:val="21"/>
+          <w14:ligatures w14:val="none"/>
+        </w:rPr>
+      </w:pPr>
+      <w:r>
+        <w:rPr>
+          <w:rFonts w:ascii="Consolas" w:eastAsia="Times New Roman" w:hAnsi="Consolas" w:cs="Times New Roman"/>
+          <w:color w:val="CFCFCF"/>
+          <w:kern w:val="0"/>
+          <w:sz w:val="21"/>
+          <w:szCs w:val="21"/>
+          <w14:ligatures w14:val="none"/>
+        </w:rPr>
+        <w:t xml:space="preserve">        </w:t>
+      </w:r>
+      <w:r>
+        <w:rPr>
+          <w:rFonts w:ascii="Consolas" w:eastAsia="Times New Roman" w:hAnsi="Consolas" w:cs="Times New Roman"/>
+          <w:color w:val="57E3F2"/>
+          <w:kern w:val="0"/>
+          <w:sz w:val="21"/>
+          <w:szCs w:val="21"/>
+          <w14:ligatures w14:val="none"/>
+        </w:rPr>
+        <w:t>return</w:t>
+      </w:r>
+      <w:r>
+        <w:rPr>
+          <w:rFonts w:ascii="Consolas" w:eastAsia="Times New Roman" w:hAnsi="Consolas" w:cs="Times New Roman"/>
+          <w:color w:val="CFCFCF"/>
+          <w:kern w:val="0"/>
+          <w:sz w:val="21"/>
+          <w:szCs w:val="21"/>
+          <w14:ligatures w14:val="none"/>
+        </w:rPr>
+        <w:t xml:space="preserve"> </w:t>
+      </w:r>
+      <w:proofErr w:type="spellStart"/>
+      <w:proofErr w:type="gramStart"/>
+      <w:r>
+        <w:rPr>
+          <w:rFonts w:ascii="Consolas" w:eastAsia="Times New Roman" w:hAnsi="Consolas" w:cs="Times New Roman"/>
+          <w:color w:val="FFC35C"/>
+          <w:kern w:val="0"/>
+          <w:sz w:val="21"/>
+          <w:szCs w:val="21"/>
+          <w14:ligatures w14:val="none"/>
+        </w:rPr>
+        <w:t>formated</w:t>
+      </w:r>
+      <w:proofErr w:type="spellEnd"/>
+      <w:r>
+        <w:rPr>
+          <w:rFonts w:ascii="Consolas" w:eastAsia="Times New Roman" w:hAnsi="Consolas" w:cs="Times New Roman"/>
+          <w:color w:val="C6C6C6"/>
+          <w:kern w:val="0"/>
+          <w:sz w:val="21"/>
+          <w:szCs w:val="21"/>
+          <w14:ligatures w14:val="none"/>
+        </w:rPr>
+        <w:t>;</w:t>
+      </w:r>
+      <w:proofErr w:type="gramEnd"/>
+    </w:p>
+    <w:p>
+      <w:pPr>
+        <w:shd w:val="clear" w:color="auto" w:fill="1D1F1A"/>
+        <w:spacing w:line="285" w:lineRule="atLeast"/>
+        <w:rPr>
+          <w:rFonts w:ascii="Consolas" w:eastAsia="Times New Roman" w:hAnsi="Consolas" w:cs="Times New Roman"/>
+          <w:color w:val="CFCFCF"/>
+          <w:kern w:val="0"/>
+          <w:sz w:val="21"/>
+          <w:szCs w:val="21"/>
+          <w14:ligatures w14:val="none"/>
+        </w:rPr>
+      </w:pPr>
+      <w:r>
+        <w:rPr>
+          <w:rFonts w:ascii="Consolas" w:eastAsia="Times New Roman" w:hAnsi="Consolas" w:cs="Times New Roman"/>
+          <w:color w:val="CFCFCF"/>
+          <w:kern w:val="0"/>
+          <w:sz w:val="21"/>
+          <w:szCs w:val="21"/>
+          <w14:ligatures w14:val="none"/>
+        </w:rPr>
+        <w:t xml:space="preserve">    </w:t>
+      </w:r>
+      <w:r>
+        <w:rPr>
+          <w:rFonts w:ascii="Consolas" w:eastAsia="Times New Roman" w:hAnsi="Consolas" w:cs="Times New Roman"/>
+          <w:color w:val="C6C6C6"/>
+          <w:kern w:val="0"/>
+          <w:sz w:val="21"/>
+          <w:szCs w:val="21"/>
+          <w14:ligatures w14:val="none"/>
+        </w:rPr>
+        <w:t>}</w:t>
+      </w:r>
+    </w:p>
+    <w:p>
+      <w:r>
+        <w:t>That I was able to modify in each class as follows:</w:t>
+      </w:r>
+    </w:p>
+    <w:p>
+      <w:r>
+        <w:t>Simple Class:</w:t>
+      </w:r>
+    </w:p>
+    <w:p>
+      <w:pPr>
+        <w:shd w:val="clear" w:color="auto" w:fill="1D1F1A"/>
+        <w:spacing w:line="285" w:lineRule="atLeast"/>
+        <w:rPr>
+          <w:rFonts w:ascii="Consolas" w:eastAsia="Times New Roman" w:hAnsi="Consolas" w:cs="Times New Roman"/>
+          <w:color w:val="CFCFCF"/>
+          <w:kern w:val="0"/>
+          <w:sz w:val="21"/>
+          <w:szCs w:val="21"/>
+          <w14:ligatures w14:val="none"/>
+        </w:rPr>
+      </w:pPr>
+      <w:r>
+        <w:rPr>
+          <w:rFonts w:ascii="Consolas" w:eastAsia="Times New Roman" w:hAnsi="Consolas" w:cs="Times New Roman"/>
+          <w:color w:val="379AD9"/>
+          <w:kern w:val="0"/>
+          <w:sz w:val="21"/>
+          <w:szCs w:val="21"/>
+          <w14:ligatures w14:val="none"/>
+        </w:rPr>
+        <w:t>public</w:t>
+      </w:r>
+      <w:r>
+        <w:rPr>
+          <w:rFonts w:ascii="Consolas" w:eastAsia="Times New Roman" w:hAnsi="Consolas" w:cs="Times New Roman"/>
+          <w:color w:val="CFCFCF"/>
+          <w:kern w:val="0"/>
+          <w:sz w:val="21"/>
+          <w:szCs w:val="21"/>
+          <w14:ligatures w14:val="none"/>
+        </w:rPr>
+        <w:t xml:space="preserve"> </w:t>
+      </w:r>
+      <w:r>
+        <w:rPr>
+          <w:rFonts w:ascii="Consolas" w:eastAsia="Times New Roman" w:hAnsi="Consolas" w:cs="Times New Roman"/>
+          <w:color w:val="379AD9"/>
+          <w:kern w:val="0"/>
+          <w:sz w:val="21"/>
+          <w:szCs w:val="21"/>
+          <w14:ligatures w14:val="none"/>
+        </w:rPr>
+        <w:t>override</w:t>
+      </w:r>
+      <w:r>
+        <w:rPr>
+          <w:rFonts w:ascii="Consolas" w:eastAsia="Times New Roman" w:hAnsi="Consolas" w:cs="Times New Roman"/>
+          <w:color w:val="CFCFCF"/>
+          <w:kern w:val="0"/>
+          <w:sz w:val="21"/>
+          <w:szCs w:val="21"/>
+          <w14:ligatures w14:val="none"/>
+        </w:rPr>
+        <w:t xml:space="preserve"> </w:t>
+      </w:r>
+      <w:r>
+        <w:rPr>
+          <w:rFonts w:ascii="Consolas" w:eastAsia="Times New Roman" w:hAnsi="Consolas" w:cs="Times New Roman"/>
+          <w:color w:val="379AD9"/>
+          <w:kern w:val="0"/>
+          <w:sz w:val="21"/>
+          <w:szCs w:val="21"/>
+          <w14:ligatures w14:val="none"/>
+        </w:rPr>
+        <w:t>string</w:t>
+      </w:r>
+      <w:r>
+        <w:rPr>
+          <w:rFonts w:ascii="Consolas" w:eastAsia="Times New Roman" w:hAnsi="Consolas" w:cs="Times New Roman"/>
+          <w:color w:val="CFCFCF"/>
+          <w:kern w:val="0"/>
+          <w:sz w:val="21"/>
+          <w:szCs w:val="21"/>
+          <w14:ligatures w14:val="none"/>
+        </w:rPr>
+        <w:t xml:space="preserve"> </w:t>
+      </w:r>
+      <w:proofErr w:type="gramStart"/>
+      <w:r>
+        <w:rPr>
+          <w:rFonts w:ascii="Consolas" w:eastAsia="Times New Roman" w:hAnsi="Consolas" w:cs="Times New Roman"/>
+          <w:color w:val="45C0F2"/>
+          <w:kern w:val="0"/>
+          <w:sz w:val="21"/>
+          <w:szCs w:val="21"/>
+          <w14:ligatures w14:val="none"/>
+        </w:rPr>
+        <w:t>Format</w:t>
+      </w:r>
+      <w:r>
+        <w:rPr>
+          <w:rFonts w:ascii="Consolas" w:eastAsia="Times New Roman" w:hAnsi="Consolas" w:cs="Times New Roman"/>
+          <w:color w:val="C6C6C6"/>
+          <w:kern w:val="0"/>
+          <w:sz w:val="21"/>
+          <w:szCs w:val="21"/>
+          <w14:ligatures w14:val="none"/>
+        </w:rPr>
+        <w:t>(</w:t>
+      </w:r>
+      <w:proofErr w:type="gramEnd"/>
+      <w:r>
+        <w:rPr>
+          <w:rFonts w:ascii="Consolas" w:eastAsia="Times New Roman" w:hAnsi="Consolas" w:cs="Times New Roman"/>
+          <w:color w:val="C6C6C6"/>
+          <w:kern w:val="0"/>
+          <w:sz w:val="21"/>
+          <w:szCs w:val="21"/>
+          <w14:ligatures w14:val="none"/>
+        </w:rPr>
+        <w:t>)</w:t>
+      </w:r>
+    </w:p>
+    <w:p>
+      <w:pPr>
+        <w:shd w:val="clear" w:color="auto" w:fill="1D1F1A"/>
+        <w:spacing w:line="285" w:lineRule="atLeast"/>
+        <w:rPr>
+          <w:rFonts w:ascii="Consolas" w:eastAsia="Times New Roman" w:hAnsi="Consolas" w:cs="Times New Roman"/>
+          <w:color w:val="CFCFCF"/>
+          <w:kern w:val="0"/>
+          <w:sz w:val="21"/>
+          <w:szCs w:val="21"/>
+          <w14:ligatures w14:val="none"/>
+        </w:rPr>
+      </w:pPr>
+      <w:r>
+        <w:rPr>
+          <w:rFonts w:ascii="Consolas" w:eastAsia="Times New Roman" w:hAnsi="Consolas" w:cs="Times New Roman"/>
+          <w:color w:val="CFCFCF"/>
+          <w:kern w:val="0"/>
+          <w:sz w:val="21"/>
+          <w:szCs w:val="21"/>
+          <w14:ligatures w14:val="none"/>
+        </w:rPr>
+        <w:t xml:space="preserve">    </w:t>
+      </w:r>
+      <w:r>
+        <w:rPr>
+          <w:rFonts w:ascii="Consolas" w:eastAsia="Times New Roman" w:hAnsi="Consolas" w:cs="Times New Roman"/>
+          <w:color w:val="C6C6C6"/>
+          <w:kern w:val="0"/>
+          <w:sz w:val="21"/>
+          <w:szCs w:val="21"/>
+          <w14:ligatures w14:val="none"/>
+        </w:rPr>
+        <w:t>{</w:t>
+      </w:r>
+    </w:p>
+    <w:p>
+      <w:pPr>
+        <w:shd w:val="clear" w:color="auto" w:fill="1D1F1A"/>
+        <w:spacing w:line="285" w:lineRule="atLeast"/>
+        <w:rPr>
+          <w:rFonts w:ascii="Consolas" w:eastAsia="Times New Roman" w:hAnsi="Consolas" w:cs="Times New Roman"/>
+          <w:color w:val="CFCFCF"/>
+          <w:kern w:val="0"/>
+          <w:sz w:val="21"/>
+          <w:szCs w:val="21"/>
+          <w14:ligatures w14:val="none"/>
+        </w:rPr>
+      </w:pPr>
+      <w:r>
+        <w:rPr>
+          <w:rFonts w:ascii="Consolas" w:eastAsia="Times New Roman" w:hAnsi="Consolas" w:cs="Times New Roman"/>
+          <w:color w:val="CFCFCF"/>
+          <w:kern w:val="0"/>
+          <w:sz w:val="21"/>
+          <w:szCs w:val="21"/>
+          <w14:ligatures w14:val="none"/>
+        </w:rPr>
+        <w:t xml:space="preserve">        </w:t>
+      </w:r>
+      <w:r>
+        <w:rPr>
+          <w:rFonts w:ascii="Consolas" w:eastAsia="Times New Roman" w:hAnsi="Consolas" w:cs="Times New Roman"/>
+          <w:color w:val="379AD9"/>
+          <w:kern w:val="0"/>
+          <w:sz w:val="21"/>
+          <w:szCs w:val="21"/>
+          <w14:ligatures w14:val="none"/>
+        </w:rPr>
+        <w:t>string</w:t>
+      </w:r>
+      <w:r>
+        <w:rPr>
+          <w:rFonts w:ascii="Consolas" w:eastAsia="Times New Roman" w:hAnsi="Consolas" w:cs="Times New Roman"/>
+          <w:color w:val="CFCFCF"/>
+          <w:kern w:val="0"/>
+          <w:sz w:val="21"/>
+          <w:szCs w:val="21"/>
+          <w14:ligatures w14:val="none"/>
+        </w:rPr>
+        <w:t xml:space="preserve"> </w:t>
+      </w:r>
+      <w:proofErr w:type="spellStart"/>
+      <w:r>
+        <w:rPr>
+          <w:rFonts w:ascii="Consolas" w:eastAsia="Times New Roman" w:hAnsi="Consolas" w:cs="Times New Roman"/>
+          <w:color w:val="FFCB6B"/>
+          <w:kern w:val="0"/>
+          <w:sz w:val="21"/>
+          <w:szCs w:val="21"/>
+          <w14:ligatures w14:val="none"/>
+        </w:rPr>
+        <w:t>formated</w:t>
+      </w:r>
+      <w:proofErr w:type="spellEnd"/>
+      <w:r>
+        <w:rPr>
+          <w:rFonts w:ascii="Consolas" w:eastAsia="Times New Roman" w:hAnsi="Consolas" w:cs="Times New Roman"/>
+          <w:color w:val="CFCFCF"/>
+          <w:kern w:val="0"/>
+          <w:sz w:val="21"/>
+          <w:szCs w:val="21"/>
+          <w14:ligatures w14:val="none"/>
+        </w:rPr>
+        <w:t xml:space="preserve"> </w:t>
+      </w:r>
+      <w:r>
+        <w:rPr>
+          <w:rFonts w:ascii="Consolas" w:eastAsia="Times New Roman" w:hAnsi="Consolas" w:cs="Times New Roman"/>
+          <w:color w:val="379AD9"/>
+          <w:kern w:val="0"/>
+          <w:sz w:val="21"/>
+          <w:szCs w:val="21"/>
+          <w14:ligatures w14:val="none"/>
+        </w:rPr>
+        <w:t>=</w:t>
+      </w:r>
+      <w:r>
+        <w:rPr>
+          <w:rFonts w:ascii="Consolas" w:eastAsia="Times New Roman" w:hAnsi="Consolas" w:cs="Times New Roman"/>
+          <w:color w:val="CFCFCF"/>
+          <w:kern w:val="0"/>
+          <w:sz w:val="21"/>
+          <w:szCs w:val="21"/>
+          <w14:ligatures w14:val="none"/>
+        </w:rPr>
+        <w:t xml:space="preserve"> </w:t>
+      </w:r>
+      <w:r>
+        <w:rPr>
+          <w:rFonts w:ascii="Consolas" w:eastAsia="Times New Roman" w:hAnsi="Consolas" w:cs="Times New Roman"/>
+          <w:color w:val="C6C6C6"/>
+          <w:kern w:val="0"/>
+          <w:sz w:val="21"/>
+          <w:szCs w:val="21"/>
+          <w14:ligatures w14:val="none"/>
+        </w:rPr>
+        <w:t>$"{</w:t>
+      </w:r>
+      <w:r>
+        <w:rPr>
+          <w:rFonts w:ascii="Consolas" w:eastAsia="Times New Roman" w:hAnsi="Consolas" w:cs="Times New Roman"/>
+          <w:color w:val="FFC35C"/>
+          <w:kern w:val="0"/>
+          <w:sz w:val="21"/>
+          <w:szCs w:val="21"/>
+          <w14:ligatures w14:val="none"/>
+        </w:rPr>
+        <w:t>_</w:t>
+      </w:r>
+      <w:proofErr w:type="gramStart"/>
+      <w:r>
+        <w:rPr>
+          <w:rFonts w:ascii="Consolas" w:eastAsia="Times New Roman" w:hAnsi="Consolas" w:cs="Times New Roman"/>
+          <w:color w:val="FFC35C"/>
+          <w:kern w:val="0"/>
+          <w:sz w:val="21"/>
+          <w:szCs w:val="21"/>
+          <w14:ligatures w14:val="none"/>
+        </w:rPr>
+        <w:t>goalType</w:t>
+      </w:r>
+      <w:r>
+        <w:rPr>
+          <w:rFonts w:ascii="Consolas" w:eastAsia="Times New Roman" w:hAnsi="Consolas" w:cs="Times New Roman"/>
+          <w:color w:val="C6C6C6"/>
+          <w:kern w:val="0"/>
+          <w:sz w:val="21"/>
+          <w:szCs w:val="21"/>
+          <w14:ligatures w14:val="none"/>
+        </w:rPr>
+        <w:t>}</w:t>
+      </w:r>
+      <w:r>
+        <w:rPr>
+          <w:rFonts w:ascii="Consolas" w:eastAsia="Times New Roman" w:hAnsi="Consolas" w:cs="Times New Roman"/>
+          <w:color w:val="C3E88D"/>
+          <w:kern w:val="0"/>
+          <w:sz w:val="21"/>
+          <w:szCs w:val="21"/>
+          <w14:ligatures w14:val="none"/>
+        </w:rPr>
+        <w:t>|</w:t>
+      </w:r>
+      <w:proofErr w:type="gramEnd"/>
+      <w:r>
+        <w:rPr>
+          <w:rFonts w:ascii="Consolas" w:eastAsia="Times New Roman" w:hAnsi="Consolas" w:cs="Times New Roman"/>
+          <w:color w:val="C6C6C6"/>
+          <w:kern w:val="0"/>
+          <w:sz w:val="21"/>
+          <w:szCs w:val="21"/>
+          <w14:ligatures w14:val="none"/>
+        </w:rPr>
+        <w:t>{</w:t>
+      </w:r>
+      <w:r>
+        <w:rPr>
+          <w:rFonts w:ascii="Consolas" w:eastAsia="Times New Roman" w:hAnsi="Consolas" w:cs="Times New Roman"/>
+          <w:color w:val="FFC35C"/>
+          <w:kern w:val="0"/>
+          <w:sz w:val="21"/>
+          <w:szCs w:val="21"/>
+          <w14:ligatures w14:val="none"/>
+        </w:rPr>
+        <w:t>_goalName</w:t>
+      </w:r>
+      <w:r>
+        <w:rPr>
+          <w:rFonts w:ascii="Consolas" w:eastAsia="Times New Roman" w:hAnsi="Consolas" w:cs="Times New Roman"/>
+          <w:color w:val="C6C6C6"/>
+          <w:kern w:val="0"/>
+          <w:sz w:val="21"/>
+          <w:szCs w:val="21"/>
+          <w14:ligatures w14:val="none"/>
+        </w:rPr>
+        <w:t>}</w:t>
+      </w:r>
+      <w:r>
+        <w:rPr>
+          <w:rFonts w:ascii="Consolas" w:eastAsia="Times New Roman" w:hAnsi="Consolas" w:cs="Times New Roman"/>
+          <w:color w:val="C3E88D"/>
+          <w:kern w:val="0"/>
+          <w:sz w:val="21"/>
+          <w:szCs w:val="21"/>
+          <w14:ligatures w14:val="none"/>
+        </w:rPr>
+        <w:t>|</w:t>
+      </w:r>
+      <w:r>
+        <w:rPr>
+          <w:rFonts w:ascii="Consolas" w:eastAsia="Times New Roman" w:hAnsi="Consolas" w:cs="Times New Roman"/>
+          <w:color w:val="C6C6C6"/>
+          <w:kern w:val="0"/>
+          <w:sz w:val="21"/>
+          <w:szCs w:val="21"/>
+          <w14:ligatures w14:val="none"/>
+        </w:rPr>
+        <w:t>{</w:t>
+      </w:r>
+      <w:r>
+        <w:rPr>
+          <w:rFonts w:ascii="Consolas" w:eastAsia="Times New Roman" w:hAnsi="Consolas" w:cs="Times New Roman"/>
+          <w:color w:val="FFC35C"/>
+          <w:kern w:val="0"/>
+          <w:sz w:val="21"/>
+          <w:szCs w:val="21"/>
+          <w14:ligatures w14:val="none"/>
+        </w:rPr>
+        <w:t>_goalDescription</w:t>
+      </w:r>
+      <w:r>
+        <w:rPr>
+          <w:rFonts w:ascii="Consolas" w:eastAsia="Times New Roman" w:hAnsi="Consolas" w:cs="Times New Roman"/>
+          <w:color w:val="C6C6C6"/>
+          <w:kern w:val="0"/>
+          <w:sz w:val="21"/>
+          <w:szCs w:val="21"/>
+          <w14:ligatures w14:val="none"/>
+        </w:rPr>
+        <w:t>}</w:t>
+      </w:r>
+      <w:r>
+        <w:rPr>
+          <w:rFonts w:ascii="Consolas" w:eastAsia="Times New Roman" w:hAnsi="Consolas" w:cs="Times New Roman"/>
+          <w:color w:val="C3E88D"/>
+          <w:kern w:val="0"/>
+          <w:sz w:val="21"/>
+          <w:szCs w:val="21"/>
+          <w14:ligatures w14:val="none"/>
+        </w:rPr>
+        <w:t>|</w:t>
+      </w:r>
+      <w:r>
+        <w:rPr>
+          <w:rFonts w:ascii="Consolas" w:eastAsia="Times New Roman" w:hAnsi="Consolas" w:cs="Times New Roman"/>
+          <w:color w:val="C6C6C6"/>
+          <w:kern w:val="0"/>
+          <w:sz w:val="21"/>
+          <w:szCs w:val="21"/>
+          <w14:ligatures w14:val="none"/>
+        </w:rPr>
+        <w:t>{</w:t>
+      </w:r>
+      <w:r>
+        <w:rPr>
+          <w:rFonts w:ascii="Consolas" w:eastAsia="Times New Roman" w:hAnsi="Consolas" w:cs="Times New Roman"/>
+          <w:color w:val="FFC35C"/>
+          <w:kern w:val="0"/>
+          <w:sz w:val="21"/>
+          <w:szCs w:val="21"/>
+          <w14:ligatures w14:val="none"/>
+        </w:rPr>
+        <w:t>_goalPoints</w:t>
+      </w:r>
+      <w:r>
+        <w:rPr>
+          <w:rFonts w:ascii="Consolas" w:eastAsia="Times New Roman" w:hAnsi="Consolas" w:cs="Times New Roman"/>
+          <w:color w:val="C6C6C6"/>
+          <w:kern w:val="0"/>
+          <w:sz w:val="21"/>
+          <w:szCs w:val="21"/>
+          <w14:ligatures w14:val="none"/>
+        </w:rPr>
+        <w:t>}</w:t>
+      </w:r>
+      <w:r>
+        <w:rPr>
+          <w:rFonts w:ascii="Consolas" w:eastAsia="Times New Roman" w:hAnsi="Consolas" w:cs="Times New Roman"/>
+          <w:color w:val="C3E88D"/>
+          <w:kern w:val="0"/>
+          <w:sz w:val="21"/>
+          <w:szCs w:val="21"/>
+          <w14:ligatures w14:val="none"/>
+        </w:rPr>
+        <w:t>|</w:t>
+      </w:r>
+      <w:r>
+        <w:rPr>
+          <w:rFonts w:ascii="Consolas" w:eastAsia="Times New Roman" w:hAnsi="Consolas" w:cs="Times New Roman"/>
+          <w:color w:val="C6C6C6"/>
+          <w:kern w:val="0"/>
+          <w:sz w:val="21"/>
+          <w:szCs w:val="21"/>
+          <w14:ligatures w14:val="none"/>
+        </w:rPr>
+        <w:t>{</w:t>
+      </w:r>
+      <w:r>
+        <w:rPr>
+          <w:rFonts w:ascii="Consolas" w:eastAsia="Times New Roman" w:hAnsi="Consolas" w:cs="Times New Roman"/>
+          <w:color w:val="FFC35C"/>
+          <w:kern w:val="0"/>
+          <w:sz w:val="21"/>
+          <w:szCs w:val="21"/>
+          <w14:ligatures w14:val="none"/>
+        </w:rPr>
+        <w:t>_isComplete</w:t>
+      </w:r>
+      <w:r>
+        <w:rPr>
+          <w:rFonts w:ascii="Consolas" w:eastAsia="Times New Roman" w:hAnsi="Consolas" w:cs="Times New Roman"/>
+          <w:color w:val="C6C6C6"/>
+          <w:kern w:val="0"/>
+          <w:sz w:val="21"/>
+          <w:szCs w:val="21"/>
+          <w14:ligatures w14:val="none"/>
+        </w:rPr>
+        <w:t>}";</w:t>
+      </w:r>
+    </w:p>
+    <w:p>
+      <w:pPr>
+        <w:shd w:val="clear" w:color="auto" w:fill="1D1F1A"/>
+        <w:spacing w:line="285" w:lineRule="atLeast"/>
+        <w:rPr>
+          <w:rFonts w:ascii="Consolas" w:eastAsia="Times New Roman" w:hAnsi="Consolas" w:cs="Times New Roman"/>
+          <w:color w:val="CFCFCF"/>
+          <w:kern w:val="0"/>
+          <w:sz w:val="21"/>
+          <w:szCs w:val="21"/>
+          <w14:ligatures w14:val="none"/>
+        </w:rPr>
+      </w:pPr>
+      <w:r>
+        <w:rPr>
+          <w:rFonts w:ascii="Consolas" w:eastAsia="Times New Roman" w:hAnsi="Consolas" w:cs="Times New Roman"/>
+          <w:color w:val="CFCFCF"/>
+          <w:kern w:val="0"/>
+          <w:sz w:val="21"/>
+          <w:szCs w:val="21"/>
+          <w14:ligatures w14:val="none"/>
+        </w:rPr>
+        <w:t xml:space="preserve">        </w:t>
+      </w:r>
+      <w:r>
+        <w:rPr>
+          <w:rFonts w:ascii="Consolas" w:eastAsia="Times New Roman" w:hAnsi="Consolas" w:cs="Times New Roman"/>
+          <w:color w:val="57E3F2"/>
+          <w:kern w:val="0"/>
+          <w:sz w:val="21"/>
+          <w:szCs w:val="21"/>
+          <w14:ligatures w14:val="none"/>
+        </w:rPr>
+        <w:t>return</w:t>
+      </w:r>
+      <w:r>
+        <w:rPr>
+          <w:rFonts w:ascii="Consolas" w:eastAsia="Times New Roman" w:hAnsi="Consolas" w:cs="Times New Roman"/>
+          <w:color w:val="CFCFCF"/>
+          <w:kern w:val="0"/>
+          <w:sz w:val="21"/>
+          <w:szCs w:val="21"/>
+          <w14:ligatures w14:val="none"/>
+        </w:rPr>
+        <w:t xml:space="preserve"> </w:t>
+      </w:r>
+      <w:proofErr w:type="spellStart"/>
+      <w:proofErr w:type="gramStart"/>
+      <w:r>
+        <w:rPr>
+          <w:rFonts w:ascii="Consolas" w:eastAsia="Times New Roman" w:hAnsi="Consolas" w:cs="Times New Roman"/>
+          <w:color w:val="FFC35C"/>
+          <w:kern w:val="0"/>
+          <w:sz w:val="21"/>
+          <w:szCs w:val="21"/>
+          <w14:ligatures w14:val="none"/>
+        </w:rPr>
+        <w:t>formated</w:t>
+      </w:r>
+      <w:proofErr w:type="spellEnd"/>
+      <w:r>
+        <w:rPr>
+          <w:rFonts w:ascii="Consolas" w:eastAsia="Times New Roman" w:hAnsi="Consolas" w:cs="Times New Roman"/>
+          <w:color w:val="C6C6C6"/>
+          <w:kern w:val="0"/>
+          <w:sz w:val="21"/>
+          <w:szCs w:val="21"/>
+          <w14:ligatures w14:val="none"/>
+        </w:rPr>
+        <w:t>;</w:t>
+      </w:r>
+      <w:proofErr w:type="gramEnd"/>
+    </w:p>
+    <w:p>
+      <w:pPr>
+        <w:shd w:val="clear" w:color="auto" w:fill="1D1F1A"/>
+        <w:spacing w:line="285" w:lineRule="atLeast"/>
+        <w:rPr>
+          <w:rFonts w:ascii="Consolas" w:eastAsia="Times New Roman" w:hAnsi="Consolas" w:cs="Times New Roman"/>
+          <w:color w:val="CFCFCF"/>
+          <w:kern w:val="0"/>
+          <w:sz w:val="21"/>
+          <w:szCs w:val="21"/>
+          <w14:ligatures w14:val="none"/>
+        </w:rPr>
+      </w:pPr>
+      <w:r>
+        <w:rPr>
+          <w:rFonts w:ascii="Consolas" w:eastAsia="Times New Roman" w:hAnsi="Consolas" w:cs="Times New Roman"/>
+          <w:color w:val="CFCFCF"/>
+          <w:kern w:val="0"/>
+          <w:sz w:val="21"/>
+          <w:szCs w:val="21"/>
+          <w14:ligatures w14:val="none"/>
+        </w:rPr>
+        <w:t xml:space="preserve">    </w:t>
+      </w:r>
+      <w:r>
+        <w:rPr>
+          <w:rFonts w:ascii="Consolas" w:eastAsia="Times New Roman" w:hAnsi="Consolas" w:cs="Times New Roman"/>
+          <w:color w:val="C6C6C6"/>
+          <w:kern w:val="0"/>
+          <w:sz w:val="21"/>
+          <w:szCs w:val="21"/>
+          <w14:ligatures w14:val="none"/>
+        </w:rPr>
+        <w:t>}</w:t>
+      </w:r>
+    </w:p>
+    <w:p>
+      <w:r>
+        <w:t>Eternal Class:</w:t>
+      </w:r>
+    </w:p>
+    <w:p>
+      <w:pPr>
+        <w:shd w:val="clear" w:color="auto" w:fill="1D1F1A"/>
+        <w:spacing w:line="285" w:lineRule="atLeast"/>
+        <w:rPr>
+          <w:rFonts w:ascii="Consolas" w:eastAsia="Times New Roman" w:hAnsi="Consolas" w:cs="Times New Roman"/>
+          <w:color w:val="CFCFCF"/>
+          <w:kern w:val="0"/>
+          <w:sz w:val="21"/>
+          <w:szCs w:val="21"/>
+          <w14:ligatures w14:val="none"/>
+        </w:rPr>
+      </w:pPr>
+      <w:r>
+        <w:rPr>
+          <w:rFonts w:ascii="Consolas" w:eastAsia="Times New Roman" w:hAnsi="Consolas" w:cs="Times New Roman"/>
+          <w:color w:val="379AD9"/>
+          <w:kern w:val="0"/>
+          <w:sz w:val="21"/>
+          <w:szCs w:val="21"/>
+          <w14:ligatures w14:val="none"/>
+        </w:rPr>
+        <w:lastRenderedPageBreak/>
+        <w:t>public</w:t>
+      </w:r>
+      <w:r>
+        <w:rPr>
+          <w:rFonts w:ascii="Consolas" w:eastAsia="Times New Roman" w:hAnsi="Consolas" w:cs="Times New Roman"/>
+          <w:color w:val="CFCFCF"/>
+          <w:kern w:val="0"/>
+          <w:sz w:val="21"/>
+          <w:szCs w:val="21"/>
+          <w14:ligatures w14:val="none"/>
+        </w:rPr>
+        <w:t xml:space="preserve"> </w:t>
+      </w:r>
+      <w:r>
+        <w:rPr>
+          <w:rFonts w:ascii="Consolas" w:eastAsia="Times New Roman" w:hAnsi="Consolas" w:cs="Times New Roman"/>
+          <w:color w:val="379AD9"/>
+          <w:kern w:val="0"/>
+          <w:sz w:val="21"/>
+          <w:szCs w:val="21"/>
+          <w14:ligatures w14:val="none"/>
+        </w:rPr>
+        <w:t>override</w:t>
+      </w:r>
+      <w:r>
+        <w:rPr>
+          <w:rFonts w:ascii="Consolas" w:eastAsia="Times New Roman" w:hAnsi="Consolas" w:cs="Times New Roman"/>
+          <w:color w:val="CFCFCF"/>
+          <w:kern w:val="0"/>
+          <w:sz w:val="21"/>
+          <w:szCs w:val="21"/>
+          <w14:ligatures w14:val="none"/>
+        </w:rPr>
+        <w:t xml:space="preserve"> </w:t>
+      </w:r>
+      <w:r>
+        <w:rPr>
+          <w:rFonts w:ascii="Consolas" w:eastAsia="Times New Roman" w:hAnsi="Consolas" w:cs="Times New Roman"/>
+          <w:color w:val="379AD9"/>
+          <w:kern w:val="0"/>
+          <w:sz w:val="21"/>
+          <w:szCs w:val="21"/>
+          <w14:ligatures w14:val="none"/>
+        </w:rPr>
+        <w:t>string</w:t>
+      </w:r>
+      <w:r>
+        <w:rPr>
+          <w:rFonts w:ascii="Consolas" w:eastAsia="Times New Roman" w:hAnsi="Consolas" w:cs="Times New Roman"/>
+          <w:color w:val="CFCFCF"/>
+          <w:kern w:val="0"/>
+          <w:sz w:val="21"/>
+          <w:szCs w:val="21"/>
+          <w14:ligatures w14:val="none"/>
+        </w:rPr>
+        <w:t xml:space="preserve"> </w:t>
+      </w:r>
+      <w:proofErr w:type="gramStart"/>
+      <w:r>
+        <w:rPr>
+          <w:rFonts w:ascii="Consolas" w:eastAsia="Times New Roman" w:hAnsi="Consolas" w:cs="Times New Roman"/>
+          <w:color w:val="45C0F2"/>
+          <w:kern w:val="0"/>
+          <w:sz w:val="21"/>
+          <w:szCs w:val="21"/>
+          <w14:ligatures w14:val="none"/>
+        </w:rPr>
+        <w:t>Format</w:t>
+      </w:r>
+      <w:r>
+        <w:rPr>
+          <w:rFonts w:ascii="Consolas" w:eastAsia="Times New Roman" w:hAnsi="Consolas" w:cs="Times New Roman"/>
+          <w:color w:val="C6C6C6"/>
+          <w:kern w:val="0"/>
+          <w:sz w:val="21"/>
+          <w:szCs w:val="21"/>
+          <w14:ligatures w14:val="none"/>
+        </w:rPr>
+        <w:t>(</w:t>
+      </w:r>
+      <w:proofErr w:type="gramEnd"/>
+      <w:r>
+        <w:rPr>
+          <w:rFonts w:ascii="Consolas" w:eastAsia="Times New Roman" w:hAnsi="Consolas" w:cs="Times New Roman"/>
+          <w:color w:val="C6C6C6"/>
+          <w:kern w:val="0"/>
+          <w:sz w:val="21"/>
+          <w:szCs w:val="21"/>
+          <w14:ligatures w14:val="none"/>
+        </w:rPr>
+        <w:t>)</w:t>
+      </w:r>
+    </w:p>
+    <w:p>
+      <w:pPr>
+        <w:shd w:val="clear" w:color="auto" w:fill="1D1F1A"/>
+        <w:spacing w:line="285" w:lineRule="atLeast"/>
+        <w:rPr>
+          <w:rFonts w:ascii="Consolas" w:eastAsia="Times New Roman" w:hAnsi="Consolas" w:cs="Times New Roman"/>
+          <w:color w:val="CFCFCF"/>
+          <w:kern w:val="0"/>
+          <w:sz w:val="21"/>
+          <w:szCs w:val="21"/>
+          <w14:ligatures w14:val="none"/>
+        </w:rPr>
+      </w:pPr>
+      <w:r>
+        <w:rPr>
+          <w:rFonts w:ascii="Consolas" w:eastAsia="Times New Roman" w:hAnsi="Consolas" w:cs="Times New Roman"/>
+          <w:color w:val="CFCFCF"/>
+          <w:kern w:val="0"/>
+          <w:sz w:val="21"/>
+          <w:szCs w:val="21"/>
+          <w14:ligatures w14:val="none"/>
+        </w:rPr>
+        <w:t xml:space="preserve">    </w:t>
+      </w:r>
+      <w:r>
+        <w:rPr>
+          <w:rFonts w:ascii="Consolas" w:eastAsia="Times New Roman" w:hAnsi="Consolas" w:cs="Times New Roman"/>
+          <w:color w:val="C6C6C6"/>
+          <w:kern w:val="0"/>
+          <w:sz w:val="21"/>
+          <w:szCs w:val="21"/>
+          <w14:ligatures w14:val="none"/>
+        </w:rPr>
+        <w:t>{</w:t>
+      </w:r>
+    </w:p>
+    <w:p>
+      <w:pPr>
+        <w:shd w:val="clear" w:color="auto" w:fill="1D1F1A"/>
+        <w:spacing w:line="285" w:lineRule="atLeast"/>
+        <w:rPr>
+          <w:rFonts w:ascii="Consolas" w:eastAsia="Times New Roman" w:hAnsi="Consolas" w:cs="Times New Roman"/>
+          <w:color w:val="CFCFCF"/>
+          <w:kern w:val="0"/>
+          <w:sz w:val="21"/>
+          <w:szCs w:val="21"/>
+          <w14:ligatures w14:val="none"/>
+        </w:rPr>
+      </w:pPr>
+      <w:r>
+        <w:rPr>
+          <w:rFonts w:ascii="Consolas" w:eastAsia="Times New Roman" w:hAnsi="Consolas" w:cs="Times New Roman"/>
+          <w:color w:val="CFCFCF"/>
+          <w:kern w:val="0"/>
+          <w:sz w:val="21"/>
+          <w:szCs w:val="21"/>
+          <w14:ligatures w14:val="none"/>
+        </w:rPr>
+        <w:t xml:space="preserve">        </w:t>
+      </w:r>
+      <w:r>
+        <w:rPr>
+          <w:rFonts w:ascii="Consolas" w:eastAsia="Times New Roman" w:hAnsi="Consolas" w:cs="Times New Roman"/>
+          <w:color w:val="379AD9"/>
+          <w:kern w:val="0"/>
+          <w:sz w:val="21"/>
+          <w:szCs w:val="21"/>
+          <w14:ligatures w14:val="none"/>
+        </w:rPr>
+        <w:t>string</w:t>
+      </w:r>
+      <w:r>
+        <w:rPr>
+          <w:rFonts w:ascii="Consolas" w:eastAsia="Times New Roman" w:hAnsi="Consolas" w:cs="Times New Roman"/>
+          <w:color w:val="CFCFCF"/>
+          <w:kern w:val="0"/>
+          <w:sz w:val="21"/>
+          <w:szCs w:val="21"/>
+          <w14:ligatures w14:val="none"/>
+        </w:rPr>
+        <w:t xml:space="preserve"> </w:t>
+      </w:r>
+      <w:proofErr w:type="spellStart"/>
+      <w:r>
+        <w:rPr>
+          <w:rFonts w:ascii="Consolas" w:eastAsia="Times New Roman" w:hAnsi="Consolas" w:cs="Times New Roman"/>
+          <w:color w:val="FFCB6B"/>
+          <w:kern w:val="0"/>
+          <w:sz w:val="21"/>
+          <w:szCs w:val="21"/>
+          <w14:ligatures w14:val="none"/>
+        </w:rPr>
+        <w:t>formated</w:t>
+      </w:r>
+      <w:proofErr w:type="spellEnd"/>
+      <w:r>
+        <w:rPr>
+          <w:rFonts w:ascii="Consolas" w:eastAsia="Times New Roman" w:hAnsi="Consolas" w:cs="Times New Roman"/>
+          <w:color w:val="CFCFCF"/>
+          <w:kern w:val="0"/>
+          <w:sz w:val="21"/>
+          <w:szCs w:val="21"/>
+          <w14:ligatures w14:val="none"/>
+        </w:rPr>
+        <w:t xml:space="preserve"> </w:t>
+      </w:r>
+      <w:r>
+        <w:rPr>
+          <w:rFonts w:ascii="Consolas" w:eastAsia="Times New Roman" w:hAnsi="Consolas" w:cs="Times New Roman"/>
+          <w:color w:val="379AD9"/>
+          <w:kern w:val="0"/>
+          <w:sz w:val="21"/>
+          <w:szCs w:val="21"/>
+          <w14:ligatures w14:val="none"/>
+        </w:rPr>
+        <w:t>=</w:t>
+      </w:r>
+      <w:r>
+        <w:rPr>
+          <w:rFonts w:ascii="Consolas" w:eastAsia="Times New Roman" w:hAnsi="Consolas" w:cs="Times New Roman"/>
+          <w:color w:val="CFCFCF"/>
+          <w:kern w:val="0"/>
+          <w:sz w:val="21"/>
+          <w:szCs w:val="21"/>
+          <w14:ligatures w14:val="none"/>
+        </w:rPr>
+        <w:t xml:space="preserve"> </w:t>
+      </w:r>
+      <w:r>
+        <w:rPr>
+          <w:rFonts w:ascii="Consolas" w:eastAsia="Times New Roman" w:hAnsi="Consolas" w:cs="Times New Roman"/>
+          <w:color w:val="C6C6C6"/>
+          <w:kern w:val="0"/>
+          <w:sz w:val="21"/>
+          <w:szCs w:val="21"/>
+          <w14:ligatures w14:val="none"/>
+        </w:rPr>
+        <w:t>$"{</w:t>
+      </w:r>
+      <w:r>
+        <w:rPr>
+          <w:rFonts w:ascii="Consolas" w:eastAsia="Times New Roman" w:hAnsi="Consolas" w:cs="Times New Roman"/>
+          <w:color w:val="FFC35C"/>
+          <w:kern w:val="0"/>
+          <w:sz w:val="21"/>
+          <w:szCs w:val="21"/>
+          <w14:ligatures w14:val="none"/>
+        </w:rPr>
+        <w:t>_</w:t>
+      </w:r>
+      <w:proofErr w:type="spellStart"/>
+      <w:proofErr w:type="gramStart"/>
+      <w:r>
+        <w:rPr>
+          <w:rFonts w:ascii="Consolas" w:eastAsia="Times New Roman" w:hAnsi="Consolas" w:cs="Times New Roman"/>
+          <w:color w:val="FFC35C"/>
+          <w:kern w:val="0"/>
+          <w:sz w:val="21"/>
+          <w:szCs w:val="21"/>
+          <w14:ligatures w14:val="none"/>
+        </w:rPr>
+        <w:t>goalType</w:t>
+      </w:r>
+      <w:proofErr w:type="spellEnd"/>
+      <w:r>
+        <w:rPr>
+          <w:rFonts w:ascii="Consolas" w:eastAsia="Times New Roman" w:hAnsi="Consolas" w:cs="Times New Roman"/>
+          <w:color w:val="C6C6C6"/>
+          <w:kern w:val="0"/>
+          <w:sz w:val="21"/>
+          <w:szCs w:val="21"/>
+          <w14:ligatures w14:val="none"/>
+        </w:rPr>
+        <w:t>}</w:t>
+      </w:r>
+      <w:r>
+        <w:rPr>
+          <w:rFonts w:ascii="Consolas" w:eastAsia="Times New Roman" w:hAnsi="Consolas" w:cs="Times New Roman"/>
+          <w:color w:val="C3E88D"/>
+          <w:kern w:val="0"/>
+          <w:sz w:val="21"/>
+          <w:szCs w:val="21"/>
+          <w14:ligatures w14:val="none"/>
+        </w:rPr>
+        <w:t>|</w:t>
+      </w:r>
+      <w:proofErr w:type="gramEnd"/>
+      <w:r>
+        <w:rPr>
+          <w:rFonts w:ascii="Consolas" w:eastAsia="Times New Roman" w:hAnsi="Consolas" w:cs="Times New Roman"/>
+          <w:color w:val="C6C6C6"/>
+          <w:kern w:val="0"/>
+          <w:sz w:val="21"/>
+          <w:szCs w:val="21"/>
+          <w14:ligatures w14:val="none"/>
+        </w:rPr>
+        <w:t>{</w:t>
+      </w:r>
+      <w:r>
+        <w:rPr>
+          <w:rFonts w:ascii="Consolas" w:eastAsia="Times New Roman" w:hAnsi="Consolas" w:cs="Times New Roman"/>
+          <w:color w:val="FFC35C"/>
+          <w:kern w:val="0"/>
+          <w:sz w:val="21"/>
+          <w:szCs w:val="21"/>
+          <w14:ligatures w14:val="none"/>
+        </w:rPr>
+        <w:t>_</w:t>
+      </w:r>
+      <w:proofErr w:type="spellStart"/>
+      <w:r>
+        <w:rPr>
+          <w:rFonts w:ascii="Consolas" w:eastAsia="Times New Roman" w:hAnsi="Consolas" w:cs="Times New Roman"/>
+          <w:color w:val="FFC35C"/>
+          <w:kern w:val="0"/>
+          <w:sz w:val="21"/>
+          <w:szCs w:val="21"/>
+          <w14:ligatures w14:val="none"/>
+        </w:rPr>
+        <w:t>goalName</w:t>
+      </w:r>
+      <w:proofErr w:type="spellEnd"/>
+      <w:r>
+        <w:rPr>
+          <w:rFonts w:ascii="Consolas" w:eastAsia="Times New Roman" w:hAnsi="Consolas" w:cs="Times New Roman"/>
+          <w:color w:val="C6C6C6"/>
+          <w:kern w:val="0"/>
+          <w:sz w:val="21"/>
+          <w:szCs w:val="21"/>
+          <w14:ligatures w14:val="none"/>
+        </w:rPr>
+        <w:t>}</w:t>
+      </w:r>
+      <w:r>
+        <w:rPr>
+          <w:rFonts w:ascii="Consolas" w:eastAsia="Times New Roman" w:hAnsi="Consolas" w:cs="Times New Roman"/>
+          <w:color w:val="C3E88D"/>
+          <w:kern w:val="0"/>
+          <w:sz w:val="21"/>
+          <w:szCs w:val="21"/>
+          <w14:ligatures w14:val="none"/>
+        </w:rPr>
+        <w:t>|</w:t>
+      </w:r>
+      <w:r>
+        <w:rPr>
+          <w:rFonts w:ascii="Consolas" w:eastAsia="Times New Roman" w:hAnsi="Consolas" w:cs="Times New Roman"/>
+          <w:color w:val="C6C6C6"/>
+          <w:kern w:val="0"/>
+          <w:sz w:val="21"/>
+          <w:szCs w:val="21"/>
+          <w14:ligatures w14:val="none"/>
+        </w:rPr>
+        <w:t>{</w:t>
+      </w:r>
+      <w:r>
+        <w:rPr>
+          <w:rFonts w:ascii="Consolas" w:eastAsia="Times New Roman" w:hAnsi="Consolas" w:cs="Times New Roman"/>
+          <w:color w:val="FFC35C"/>
+          <w:kern w:val="0"/>
+          <w:sz w:val="21"/>
+          <w:szCs w:val="21"/>
+          <w14:ligatures w14:val="none"/>
+        </w:rPr>
+        <w:t>_</w:t>
+      </w:r>
+      <w:proofErr w:type="spellStart"/>
+      <w:r>
+        <w:rPr>
+          <w:rFonts w:ascii="Consolas" w:eastAsia="Times New Roman" w:hAnsi="Consolas" w:cs="Times New Roman"/>
+          <w:color w:val="FFC35C"/>
+          <w:kern w:val="0"/>
+          <w:sz w:val="21"/>
+          <w:szCs w:val="21"/>
+          <w14:ligatures w14:val="none"/>
+        </w:rPr>
+        <w:t>goalDescription</w:t>
+      </w:r>
+      <w:proofErr w:type="spellEnd"/>
+      <w:r>
+        <w:rPr>
+          <w:rFonts w:ascii="Consolas" w:eastAsia="Times New Roman" w:hAnsi="Consolas" w:cs="Times New Roman"/>
+          <w:color w:val="C6C6C6"/>
+          <w:kern w:val="0"/>
+          <w:sz w:val="21"/>
+          <w:szCs w:val="21"/>
+          <w14:ligatures w14:val="none"/>
+        </w:rPr>
+        <w:t>}</w:t>
+      </w:r>
+      <w:r>
+        <w:rPr>
+          <w:rFonts w:ascii="Consolas" w:eastAsia="Times New Roman" w:hAnsi="Consolas" w:cs="Times New Roman"/>
+          <w:color w:val="C3E88D"/>
+          <w:kern w:val="0"/>
+          <w:sz w:val="21"/>
+          <w:szCs w:val="21"/>
+          <w14:ligatures w14:val="none"/>
+        </w:rPr>
+        <w:t>|</w:t>
+      </w:r>
+      <w:r>
+        <w:rPr>
+          <w:rFonts w:ascii="Consolas" w:eastAsia="Times New Roman" w:hAnsi="Consolas" w:cs="Times New Roman"/>
+          <w:color w:val="C6C6C6"/>
+          <w:kern w:val="0"/>
+          <w:sz w:val="21"/>
+          <w:szCs w:val="21"/>
+          <w14:ligatures w14:val="none"/>
+        </w:rPr>
+        <w:t>{</w:t>
+      </w:r>
+      <w:r>
+        <w:rPr>
+          <w:rFonts w:ascii="Consolas" w:eastAsia="Times New Roman" w:hAnsi="Consolas" w:cs="Times New Roman"/>
+          <w:color w:val="FFC35C"/>
+          <w:kern w:val="0"/>
+          <w:sz w:val="21"/>
+          <w:szCs w:val="21"/>
+          <w14:ligatures w14:val="none"/>
+        </w:rPr>
+        <w:t>_</w:t>
+      </w:r>
+      <w:proofErr w:type="spellStart"/>
+      <w:r>
+        <w:rPr>
+          <w:rFonts w:ascii="Consolas" w:eastAsia="Times New Roman" w:hAnsi="Consolas" w:cs="Times New Roman"/>
+          <w:color w:val="FFC35C"/>
+          <w:kern w:val="0"/>
+          <w:sz w:val="21"/>
+          <w:szCs w:val="21"/>
+          <w14:ligatures w14:val="none"/>
+        </w:rPr>
+        <w:t>goalPoints</w:t>
+      </w:r>
+      <w:proofErr w:type="spellEnd"/>
+      <w:r>
+        <w:rPr>
+          <w:rFonts w:ascii="Consolas" w:eastAsia="Times New Roman" w:hAnsi="Consolas" w:cs="Times New Roman"/>
+          <w:color w:val="C6C6C6"/>
+          <w:kern w:val="0"/>
+          <w:sz w:val="21"/>
+          <w:szCs w:val="21"/>
+          <w14:ligatures w14:val="none"/>
+        </w:rPr>
+        <w:t>}";</w:t>
+      </w:r>
+    </w:p>
+    <w:p>
+      <w:pPr>
+        <w:shd w:val="clear" w:color="auto" w:fill="1D1F1A"/>
+        <w:spacing w:line="285" w:lineRule="atLeast"/>
+        <w:rPr>
+          <w:rFonts w:ascii="Consolas" w:eastAsia="Times New Roman" w:hAnsi="Consolas" w:cs="Times New Roman"/>
+          <w:color w:val="CFCFCF"/>
+          <w:kern w:val="0"/>
+          <w:sz w:val="21"/>
+          <w:szCs w:val="21"/>
+          <w14:ligatures w14:val="none"/>
+        </w:rPr>
+      </w:pPr>
+      <w:r>
+        <w:rPr>
+          <w:rFonts w:ascii="Consolas" w:eastAsia="Times New Roman" w:hAnsi="Consolas" w:cs="Times New Roman"/>
+          <w:color w:val="CFCFCF"/>
+          <w:kern w:val="0"/>
+          <w:sz w:val="21"/>
+          <w:szCs w:val="21"/>
+          <w14:ligatures w14:val="none"/>
+        </w:rPr>
+        <w:t xml:space="preserve">        </w:t>
+      </w:r>
+      <w:r>
+        <w:rPr>
+          <w:rFonts w:ascii="Consolas" w:eastAsia="Times New Roman" w:hAnsi="Consolas" w:cs="Times New Roman"/>
+          <w:color w:val="57E3F2"/>
+          <w:kern w:val="0"/>
+          <w:sz w:val="21"/>
+          <w:szCs w:val="21"/>
+          <w14:ligatures w14:val="none"/>
+        </w:rPr>
+        <w:t>return</w:t>
+      </w:r>
+      <w:r>
+        <w:rPr>
+          <w:rFonts w:ascii="Consolas" w:eastAsia="Times New Roman" w:hAnsi="Consolas" w:cs="Times New Roman"/>
+          <w:color w:val="CFCFCF"/>
+          <w:kern w:val="0"/>
+          <w:sz w:val="21"/>
+          <w:szCs w:val="21"/>
+          <w14:ligatures w14:val="none"/>
+        </w:rPr>
+        <w:t xml:space="preserve"> </w:t>
+      </w:r>
+      <w:proofErr w:type="spellStart"/>
+      <w:proofErr w:type="gramStart"/>
+      <w:r>
+        <w:rPr>
+          <w:rFonts w:ascii="Consolas" w:eastAsia="Times New Roman" w:hAnsi="Consolas" w:cs="Times New Roman"/>
+          <w:color w:val="FFC35C"/>
+          <w:kern w:val="0"/>
+          <w:sz w:val="21"/>
+          <w:szCs w:val="21"/>
+          <w14:ligatures w14:val="none"/>
+        </w:rPr>
+        <w:t>formated</w:t>
+      </w:r>
+      <w:proofErr w:type="spellEnd"/>
+      <w:r>
+        <w:rPr>
+          <w:rFonts w:ascii="Consolas" w:eastAsia="Times New Roman" w:hAnsi="Consolas" w:cs="Times New Roman"/>
+          <w:color w:val="C6C6C6"/>
+          <w:kern w:val="0"/>
+          <w:sz w:val="21"/>
+          <w:szCs w:val="21"/>
+          <w14:ligatures w14:val="none"/>
+        </w:rPr>
+        <w:t>;</w:t>
+      </w:r>
+      <w:proofErr w:type="gramEnd"/>
+    </w:p>
+    <w:p>
+      <w:pPr>
+        <w:shd w:val="clear" w:color="auto" w:fill="1D1F1A"/>
+        <w:spacing w:line="285" w:lineRule="atLeast"/>
+        <w:rPr>
+          <w:rFonts w:ascii="Consolas" w:eastAsia="Times New Roman" w:hAnsi="Consolas" w:cs="Times New Roman"/>
+          <w:color w:val="CFCFCF"/>
+          <w:kern w:val="0"/>
+          <w:sz w:val="21"/>
+          <w:szCs w:val="21"/>
+          <w14:ligatures w14:val="none"/>
+        </w:rPr>
+      </w:pPr>
+      <w:r>
+        <w:rPr>
+          <w:rFonts w:ascii="Consolas" w:eastAsia="Times New Roman" w:hAnsi="Consolas" w:cs="Times New Roman"/>
+          <w:color w:val="CFCFCF"/>
+          <w:kern w:val="0"/>
+          <w:sz w:val="21"/>
+          <w:szCs w:val="21"/>
+          <w14:ligatures w14:val="none"/>
+        </w:rPr>
+        <w:t xml:space="preserve">    </w:t>
+      </w:r>
+      <w:r>
+        <w:rPr>
+          <w:rFonts w:ascii="Consolas" w:eastAsia="Times New Roman" w:hAnsi="Consolas" w:cs="Times New Roman"/>
+          <w:color w:val="C6C6C6"/>
+          <w:kern w:val="0"/>
+          <w:sz w:val="21"/>
+          <w:szCs w:val="21"/>
+          <w14:ligatures w14:val="none"/>
+        </w:rPr>
+        <w:t>}</w:t>
+      </w:r>
+    </w:p>
+    <w:p>
+      <w:r>
+        <w:t>Checklist Class:</w:t>
+      </w:r>
+    </w:p>
+    <w:p>
+      <w:pPr>
+        <w:shd w:val="clear" w:color="auto" w:fill="1D1F1A"/>
+        <w:spacing w:line="285" w:lineRule="atLeast"/>
+        <w:rPr>
+          <w:rFonts w:ascii="Consolas" w:eastAsia="Times New Roman" w:hAnsi="Consolas" w:cs="Times New Roman"/>
+          <w:color w:val="CFCFCF"/>
+          <w:kern w:val="0"/>
+          <w:sz w:val="21"/>
+          <w:szCs w:val="21"/>
+          <w14:ligatures w14:val="none"/>
+        </w:rPr>
+      </w:pPr>
+      <w:r>
+        <w:rPr>
+          <w:rFonts w:ascii="Consolas" w:eastAsia="Times New Roman" w:hAnsi="Consolas" w:cs="Times New Roman"/>
+          <w:color w:val="379AD9"/>
+          <w:kern w:val="0"/>
+          <w:sz w:val="21"/>
+          <w:szCs w:val="21"/>
+          <w14:ligatures w14:val="none"/>
+        </w:rPr>
+        <w:t>public</w:t>
+      </w:r>
+      <w:r>
+        <w:rPr>
+          <w:rFonts w:ascii="Consolas" w:eastAsia="Times New Roman" w:hAnsi="Consolas" w:cs="Times New Roman"/>
+          <w:color w:val="CFCFCF"/>
+          <w:kern w:val="0"/>
+          <w:sz w:val="21"/>
+          <w:szCs w:val="21"/>
+          <w14:ligatures w14:val="none"/>
+        </w:rPr>
+        <w:t xml:space="preserve"> </w:t>
+      </w:r>
+      <w:r>
+        <w:rPr>
+          <w:rFonts w:ascii="Consolas" w:eastAsia="Times New Roman" w:hAnsi="Consolas" w:cs="Times New Roman"/>
+          <w:color w:val="379AD9"/>
+          <w:kern w:val="0"/>
+          <w:sz w:val="21"/>
+          <w:szCs w:val="21"/>
+          <w14:ligatures w14:val="none"/>
+        </w:rPr>
+        <w:t>override</w:t>
+      </w:r>
+      <w:r>
+        <w:rPr>
+          <w:rFonts w:ascii="Consolas" w:eastAsia="Times New Roman" w:hAnsi="Consolas" w:cs="Times New Roman"/>
+          <w:color w:val="CFCFCF"/>
+          <w:kern w:val="0"/>
+          <w:sz w:val="21"/>
+          <w:szCs w:val="21"/>
+          <w14:ligatures w14:val="none"/>
+        </w:rPr>
+        <w:t xml:space="preserve"> </w:t>
+      </w:r>
+      <w:r>
+        <w:rPr>
+          <w:rFonts w:ascii="Consolas" w:eastAsia="Times New Roman" w:hAnsi="Consolas" w:cs="Times New Roman"/>
+          <w:color w:val="379AD9"/>
+          <w:kern w:val="0"/>
+          <w:sz w:val="21"/>
+          <w:szCs w:val="21"/>
+          <w14:ligatures w14:val="none"/>
+        </w:rPr>
+        <w:t>string</w:t>
+      </w:r>
+      <w:r>
+        <w:rPr>
+          <w:rFonts w:ascii="Consolas" w:eastAsia="Times New Roman" w:hAnsi="Consolas" w:cs="Times New Roman"/>
+          <w:color w:val="CFCFCF"/>
+          <w:kern w:val="0"/>
+          <w:sz w:val="21"/>
+          <w:szCs w:val="21"/>
+          <w14:ligatures w14:val="none"/>
+        </w:rPr>
+        <w:t xml:space="preserve"> </w:t>
+      </w:r>
+      <w:proofErr w:type="gramStart"/>
+      <w:r>
+        <w:rPr>
+          <w:rFonts w:ascii="Consolas" w:eastAsia="Times New Roman" w:hAnsi="Consolas" w:cs="Times New Roman"/>
+          <w:color w:val="45C0F2"/>
+          <w:kern w:val="0"/>
+          <w:sz w:val="21"/>
+          <w:szCs w:val="21"/>
+          <w14:ligatures w14:val="none"/>
+        </w:rPr>
+        <w:t>Format</w:t>
+      </w:r>
+      <w:r>
+        <w:rPr>
+          <w:rFonts w:ascii="Consolas" w:eastAsia="Times New Roman" w:hAnsi="Consolas" w:cs="Times New Roman"/>
+          <w:color w:val="C6C6C6"/>
+          <w:kern w:val="0"/>
+          <w:sz w:val="21"/>
+          <w:szCs w:val="21"/>
+          <w14:ligatures w14:val="none"/>
+        </w:rPr>
+        <w:t>(</w:t>
+      </w:r>
+      <w:proofErr w:type="gramEnd"/>
+      <w:r>
+        <w:rPr>
+          <w:rFonts w:ascii="Consolas" w:eastAsia="Times New Roman" w:hAnsi="Consolas" w:cs="Times New Roman"/>
+          <w:color w:val="C6C6C6"/>
+          <w:kern w:val="0"/>
+          <w:sz w:val="21"/>
+          <w:szCs w:val="21"/>
+          <w14:ligatures w14:val="none"/>
+        </w:rPr>
+        <w:t>)</w:t>
+      </w:r>
+    </w:p>
+    <w:p>
+      <w:pPr>
+        <w:shd w:val="clear" w:color="auto" w:fill="1D1F1A"/>
+        <w:spacing w:line="285" w:lineRule="atLeast"/>
+        <w:rPr>
+          <w:rFonts w:ascii="Consolas" w:eastAsia="Times New Roman" w:hAnsi="Consolas" w:cs="Times New Roman"/>
+          <w:color w:val="CFCFCF"/>
+          <w:kern w:val="0"/>
+          <w:sz w:val="21"/>
+          <w:szCs w:val="21"/>
+          <w14:ligatures w14:val="none"/>
+        </w:rPr>
+      </w:pPr>
+      <w:r>
+        <w:rPr>
+          <w:rFonts w:ascii="Consolas" w:eastAsia="Times New Roman" w:hAnsi="Consolas" w:cs="Times New Roman"/>
+          <w:color w:val="CFCFCF"/>
+          <w:kern w:val="0"/>
+          <w:sz w:val="21"/>
+          <w:szCs w:val="21"/>
+          <w14:ligatures w14:val="none"/>
+        </w:rPr>
+        <w:t xml:space="preserve">    </w:t>
+      </w:r>
+      <w:r>
+        <w:rPr>
+          <w:rFonts w:ascii="Consolas" w:eastAsia="Times New Roman" w:hAnsi="Consolas" w:cs="Times New Roman"/>
+          <w:color w:val="C6C6C6"/>
+          <w:kern w:val="0"/>
+          <w:sz w:val="21"/>
+          <w:szCs w:val="21"/>
+          <w14:ligatures w14:val="none"/>
+        </w:rPr>
+        <w:t>{</w:t>
+      </w:r>
+    </w:p>
+    <w:p>
+      <w:pPr>
+        <w:shd w:val="clear" w:color="auto" w:fill="1D1F1A"/>
+        <w:spacing w:line="285" w:lineRule="atLeast"/>
+        <w:rPr>
+          <w:rFonts w:ascii="Consolas" w:eastAsia="Times New Roman" w:hAnsi="Consolas" w:cs="Times New Roman"/>
+          <w:color w:val="CFCFCF"/>
+          <w:kern w:val="0"/>
+          <w:sz w:val="21"/>
+          <w:szCs w:val="21"/>
+          <w14:ligatures w14:val="none"/>
+        </w:rPr>
+      </w:pPr>
+      <w:r>
+        <w:rPr>
+          <w:rFonts w:ascii="Consolas" w:eastAsia="Times New Roman" w:hAnsi="Consolas" w:cs="Times New Roman"/>
+          <w:color w:val="CFCFCF"/>
+          <w:kern w:val="0"/>
+          <w:sz w:val="21"/>
+          <w:szCs w:val="21"/>
+          <w14:ligatures w14:val="none"/>
+        </w:rPr>
+        <w:t xml:space="preserve">        </w:t>
+      </w:r>
+      <w:r>
+        <w:rPr>
+          <w:rFonts w:ascii="Consolas" w:eastAsia="Times New Roman" w:hAnsi="Consolas" w:cs="Times New Roman"/>
+          <w:color w:val="379AD9"/>
+          <w:kern w:val="0"/>
+          <w:sz w:val="21"/>
+          <w:szCs w:val="21"/>
+          <w14:ligatures w14:val="none"/>
+        </w:rPr>
+        <w:t>string</w:t>
+      </w:r>
+      <w:r>
+        <w:rPr>
+          <w:rFonts w:ascii="Consolas" w:eastAsia="Times New Roman" w:hAnsi="Consolas" w:cs="Times New Roman"/>
+          <w:color w:val="CFCFCF"/>
+          <w:kern w:val="0"/>
+          <w:sz w:val="21"/>
+          <w:szCs w:val="21"/>
+          <w14:ligatures w14:val="none"/>
+        </w:rPr>
+        <w:t xml:space="preserve"> </w:t>
+      </w:r>
+      <w:proofErr w:type="spellStart"/>
+      <w:r>
+        <w:rPr>
+          <w:rFonts w:ascii="Consolas" w:eastAsia="Times New Roman" w:hAnsi="Consolas" w:cs="Times New Roman"/>
+          <w:color w:val="FFCB6B"/>
+          <w:kern w:val="0"/>
+          <w:sz w:val="21"/>
+          <w:szCs w:val="21"/>
+          <w14:ligatures w14:val="none"/>
+        </w:rPr>
+        <w:t>formated</w:t>
+      </w:r>
+      <w:proofErr w:type="spellEnd"/>
+      <w:r>
+        <w:rPr>
+          <w:rFonts w:ascii="Consolas" w:eastAsia="Times New Roman" w:hAnsi="Consolas" w:cs="Times New Roman"/>
+          <w:color w:val="CFCFCF"/>
+          <w:kern w:val="0"/>
+          <w:sz w:val="21"/>
+          <w:szCs w:val="21"/>
+          <w14:ligatures w14:val="none"/>
+        </w:rPr>
+        <w:t xml:space="preserve"> </w:t>
+      </w:r>
+      <w:r>
+        <w:rPr>
+          <w:rFonts w:ascii="Consolas" w:eastAsia="Times New Roman" w:hAnsi="Consolas" w:cs="Times New Roman"/>
+          <w:color w:val="379AD9"/>
+          <w:kern w:val="0"/>
+          <w:sz w:val="21"/>
+          <w:szCs w:val="21"/>
+          <w14:ligatures w14:val="none"/>
+        </w:rPr>
+        <w:t>=</w:t>
+      </w:r>
+      <w:r>
+        <w:rPr>
+          <w:rFonts w:ascii="Consolas" w:eastAsia="Times New Roman" w:hAnsi="Consolas" w:cs="Times New Roman"/>
+          <w:color w:val="CFCFCF"/>
+          <w:kern w:val="0"/>
+          <w:sz w:val="21"/>
+          <w:szCs w:val="21"/>
+          <w14:ligatures w14:val="none"/>
+        </w:rPr>
+        <w:t xml:space="preserve"> </w:t>
+      </w:r>
+      <w:r>
+        <w:rPr>
+          <w:rFonts w:ascii="Consolas" w:eastAsia="Times New Roman" w:hAnsi="Consolas" w:cs="Times New Roman"/>
+          <w:color w:val="C6C6C6"/>
+          <w:kern w:val="0"/>
+          <w:sz w:val="21"/>
+          <w:szCs w:val="21"/>
+          <w14:ligatures w14:val="none"/>
+        </w:rPr>
+        <w:t>$"{</w:t>
+      </w:r>
+      <w:r>
+        <w:rPr>
+          <w:rFonts w:ascii="Consolas" w:eastAsia="Times New Roman" w:hAnsi="Consolas" w:cs="Times New Roman"/>
+          <w:color w:val="FFC35C"/>
+          <w:kern w:val="0"/>
+          <w:sz w:val="21"/>
+          <w:szCs w:val="21"/>
+          <w14:ligatures w14:val="none"/>
+        </w:rPr>
+        <w:t>_</w:t>
+      </w:r>
+      <w:proofErr w:type="gramStart"/>
+      <w:r>
+        <w:rPr>
+          <w:rFonts w:ascii="Consolas" w:eastAsia="Times New Roman" w:hAnsi="Consolas" w:cs="Times New Roman"/>
+          <w:color w:val="FFC35C"/>
+          <w:kern w:val="0"/>
+          <w:sz w:val="21"/>
+          <w:szCs w:val="21"/>
+          <w14:ligatures w14:val="none"/>
+        </w:rPr>
+        <w:t>goalType</w:t>
+      </w:r>
+      <w:r>
+        <w:rPr>
+          <w:rFonts w:ascii="Consolas" w:eastAsia="Times New Roman" w:hAnsi="Consolas" w:cs="Times New Roman"/>
+          <w:color w:val="C6C6C6"/>
+          <w:kern w:val="0"/>
+          <w:sz w:val="21"/>
+          <w:szCs w:val="21"/>
+          <w14:ligatures w14:val="none"/>
+        </w:rPr>
+        <w:t>}</w:t>
+      </w:r>
+      <w:r>
+        <w:rPr>
+          <w:rFonts w:ascii="Consolas" w:eastAsia="Times New Roman" w:hAnsi="Consolas" w:cs="Times New Roman"/>
+          <w:color w:val="C3E88D"/>
+          <w:kern w:val="0"/>
+          <w:sz w:val="21"/>
+          <w:szCs w:val="21"/>
+          <w14:ligatures w14:val="none"/>
+        </w:rPr>
+        <w:t>|</w:t>
+      </w:r>
+      <w:proofErr w:type="gramEnd"/>
+      <w:r>
+        <w:rPr>
+          <w:rFonts w:ascii="Consolas" w:eastAsia="Times New Roman" w:hAnsi="Consolas" w:cs="Times New Roman"/>
+          <w:color w:val="C6C6C6"/>
+          <w:kern w:val="0"/>
+          <w:sz w:val="21"/>
+          <w:szCs w:val="21"/>
+          <w14:ligatures w14:val="none"/>
+        </w:rPr>
+        <w:t>{</w:t>
+      </w:r>
+      <w:r>
+        <w:rPr>
+          <w:rFonts w:ascii="Consolas" w:eastAsia="Times New Roman" w:hAnsi="Consolas" w:cs="Times New Roman"/>
+          <w:color w:val="FFC35C"/>
+          <w:kern w:val="0"/>
+          <w:sz w:val="21"/>
+          <w:szCs w:val="21"/>
+          <w14:ligatures w14:val="none"/>
+        </w:rPr>
+        <w:t>_goalName</w:t>
+      </w:r>
+      <w:r>
+        <w:rPr>
+          <w:rFonts w:ascii="Consolas" w:eastAsia="Times New Roman" w:hAnsi="Consolas" w:cs="Times New Roman"/>
+          <w:color w:val="C6C6C6"/>
+          <w:kern w:val="0"/>
+          <w:sz w:val="21"/>
+          <w:szCs w:val="21"/>
+          <w14:ligatures w14:val="none"/>
+        </w:rPr>
+        <w:t>}</w:t>
+      </w:r>
+      <w:r>
+        <w:rPr>
+          <w:rFonts w:ascii="Consolas" w:eastAsia="Times New Roman" w:hAnsi="Consolas" w:cs="Times New Roman"/>
+          <w:color w:val="C3E88D"/>
+          <w:kern w:val="0"/>
+          <w:sz w:val="21"/>
+          <w:szCs w:val="21"/>
+          <w14:ligatures w14:val="none"/>
+        </w:rPr>
+        <w:t>|</w:t>
+      </w:r>
+      <w:r>
+        <w:rPr>
+          <w:rFonts w:ascii="Consolas" w:eastAsia="Times New Roman" w:hAnsi="Consolas" w:cs="Times New Roman"/>
+          <w:color w:val="C6C6C6"/>
+          <w:kern w:val="0"/>
+          <w:sz w:val="21"/>
+          <w:szCs w:val="21"/>
+          <w14:ligatures w14:val="none"/>
+        </w:rPr>
+        <w:t>{</w:t>
+      </w:r>
+      <w:r>
+        <w:rPr>
+          <w:rFonts w:ascii="Consolas" w:eastAsia="Times New Roman" w:hAnsi="Consolas" w:cs="Times New Roman"/>
+          <w:color w:val="FFC35C"/>
+          <w:kern w:val="0"/>
+          <w:sz w:val="21"/>
+          <w:szCs w:val="21"/>
+          <w14:ligatures w14:val="none"/>
+        </w:rPr>
+        <w:t>_goalDescription</w:t>
+      </w:r>
+      <w:r>
+        <w:rPr>
+          <w:rFonts w:ascii="Consolas" w:eastAsia="Times New Roman" w:hAnsi="Consolas" w:cs="Times New Roman"/>
+          <w:color w:val="C6C6C6"/>
+          <w:kern w:val="0"/>
+          <w:sz w:val="21"/>
+          <w:szCs w:val="21"/>
+          <w14:ligatures w14:val="none"/>
+        </w:rPr>
+        <w:t>}</w:t>
+      </w:r>
+      <w:r>
+        <w:rPr>
+          <w:rFonts w:ascii="Consolas" w:eastAsia="Times New Roman" w:hAnsi="Consolas" w:cs="Times New Roman"/>
+          <w:color w:val="C3E88D"/>
+          <w:kern w:val="0"/>
+          <w:sz w:val="21"/>
+          <w:szCs w:val="21"/>
+          <w14:ligatures w14:val="none"/>
+        </w:rPr>
+        <w:t>|</w:t>
+      </w:r>
+      <w:r>
+        <w:rPr>
+          <w:rFonts w:ascii="Consolas" w:eastAsia="Times New Roman" w:hAnsi="Consolas" w:cs="Times New Roman"/>
+          <w:color w:val="C6C6C6"/>
+          <w:kern w:val="0"/>
+          <w:sz w:val="21"/>
+          <w:szCs w:val="21"/>
+          <w14:ligatures w14:val="none"/>
+        </w:rPr>
+        <w:t>{</w:t>
+      </w:r>
+      <w:r>
+        <w:rPr>
+          <w:rFonts w:ascii="Consolas" w:eastAsia="Times New Roman" w:hAnsi="Consolas" w:cs="Times New Roman"/>
+          <w:color w:val="FFC35C"/>
+          <w:kern w:val="0"/>
+          <w:sz w:val="21"/>
+          <w:szCs w:val="21"/>
+          <w14:ligatures w14:val="none"/>
+        </w:rPr>
+        <w:t>_goalPoints</w:t>
+      </w:r>
+      <w:r>
+        <w:rPr>
+          <w:rFonts w:ascii="Consolas" w:eastAsia="Times New Roman" w:hAnsi="Consolas" w:cs="Times New Roman"/>
+          <w:color w:val="C6C6C6"/>
+          <w:kern w:val="0"/>
+          <w:sz w:val="21"/>
+          <w:szCs w:val="21"/>
+          <w14:ligatures w14:val="none"/>
+        </w:rPr>
+        <w:t>}</w:t>
+      </w:r>
+      <w:r>
+        <w:rPr>
+          <w:rFonts w:ascii="Consolas" w:eastAsia="Times New Roman" w:hAnsi="Consolas" w:cs="Times New Roman"/>
+          <w:color w:val="C3E88D"/>
+          <w:kern w:val="0"/>
+          <w:sz w:val="21"/>
+          <w:szCs w:val="21"/>
+          <w14:ligatures w14:val="none"/>
+        </w:rPr>
+        <w:t>|</w:t>
+      </w:r>
+      <w:r>
+        <w:rPr>
+          <w:rFonts w:ascii="Consolas" w:eastAsia="Times New Roman" w:hAnsi="Consolas" w:cs="Times New Roman"/>
+          <w:color w:val="C6C6C6"/>
+          <w:kern w:val="0"/>
+          <w:sz w:val="21"/>
+          <w:szCs w:val="21"/>
+          <w14:ligatures w14:val="none"/>
+        </w:rPr>
+        <w:t>{</w:t>
+      </w:r>
+      <w:r>
+        <w:rPr>
+          <w:rFonts w:ascii="Consolas" w:eastAsia="Times New Roman" w:hAnsi="Consolas" w:cs="Times New Roman"/>
+          <w:color w:val="FFC35C"/>
+          <w:kern w:val="0"/>
+          <w:sz w:val="21"/>
+          <w:szCs w:val="21"/>
+          <w14:ligatures w14:val="none"/>
+        </w:rPr>
+        <w:t>_bonusPoints</w:t>
+      </w:r>
+      <w:r>
+        <w:rPr>
+          <w:rFonts w:ascii="Consolas" w:eastAsia="Times New Roman" w:hAnsi="Consolas" w:cs="Times New Roman"/>
+          <w:color w:val="C6C6C6"/>
+          <w:kern w:val="0"/>
+          <w:sz w:val="21"/>
+          <w:szCs w:val="21"/>
+          <w14:ligatures w14:val="none"/>
+        </w:rPr>
+        <w:t>}</w:t>
+      </w:r>
+      <w:r>
+        <w:rPr>
+          <w:rFonts w:ascii="Consolas" w:eastAsia="Times New Roman" w:hAnsi="Consolas" w:cs="Times New Roman"/>
+          <w:color w:val="C3E88D"/>
+          <w:kern w:val="0"/>
+          <w:sz w:val="21"/>
+          <w:szCs w:val="21"/>
+          <w14:ligatures w14:val="none"/>
+        </w:rPr>
+        <w:t>|</w:t>
+      </w:r>
+      <w:r>
+        <w:rPr>
+          <w:rFonts w:ascii="Consolas" w:eastAsia="Times New Roman" w:hAnsi="Consolas" w:cs="Times New Roman"/>
+          <w:color w:val="C6C6C6"/>
+          <w:kern w:val="0"/>
+          <w:sz w:val="21"/>
+          <w:szCs w:val="21"/>
+          <w14:ligatures w14:val="none"/>
+        </w:rPr>
+        <w:t>{</w:t>
+      </w:r>
+      <w:r>
+        <w:rPr>
+          <w:rFonts w:ascii="Consolas" w:eastAsia="Times New Roman" w:hAnsi="Consolas" w:cs="Times New Roman"/>
+          <w:color w:val="FFC35C"/>
+          <w:kern w:val="0"/>
+          <w:sz w:val="21"/>
+          <w:szCs w:val="21"/>
+          <w14:ligatures w14:val="none"/>
+        </w:rPr>
+        <w:t>_timesCompleted</w:t>
+      </w:r>
+      <w:r>
+        <w:rPr>
+          <w:rFonts w:ascii="Consolas" w:eastAsia="Times New Roman" w:hAnsi="Consolas" w:cs="Times New Roman"/>
+          <w:color w:val="C6C6C6"/>
+          <w:kern w:val="0"/>
+          <w:sz w:val="21"/>
+          <w:szCs w:val="21"/>
+          <w14:ligatures w14:val="none"/>
+        </w:rPr>
+        <w:t>}</w:t>
+      </w:r>
+      <w:r>
+        <w:rPr>
+          <w:rFonts w:ascii="Consolas" w:eastAsia="Times New Roman" w:hAnsi="Consolas" w:cs="Times New Roman"/>
+          <w:color w:val="C3E88D"/>
+          <w:kern w:val="0"/>
+          <w:sz w:val="21"/>
+          <w:szCs w:val="21"/>
+          <w14:ligatures w14:val="none"/>
+        </w:rPr>
+        <w:t>|</w:t>
+      </w:r>
+      <w:r>
+        <w:rPr>
+          <w:rFonts w:ascii="Consolas" w:eastAsia="Times New Roman" w:hAnsi="Consolas" w:cs="Times New Roman"/>
+          <w:color w:val="C6C6C6"/>
+          <w:kern w:val="0"/>
+          <w:sz w:val="21"/>
+          <w:szCs w:val="21"/>
+          <w14:ligatures w14:val="none"/>
+        </w:rPr>
+        <w:t>{</w:t>
+      </w:r>
+      <w:r>
+        <w:rPr>
+          <w:rFonts w:ascii="Consolas" w:eastAsia="Times New Roman" w:hAnsi="Consolas" w:cs="Times New Roman"/>
+          <w:color w:val="FFC35C"/>
+          <w:kern w:val="0"/>
+          <w:sz w:val="21"/>
+          <w:szCs w:val="21"/>
+          <w14:ligatures w14:val="none"/>
+        </w:rPr>
+        <w:t>_total</w:t>
+      </w:r>
+      <w:r>
+        <w:rPr>
+          <w:rFonts w:ascii="Consolas" w:eastAsia="Times New Roman" w:hAnsi="Consolas" w:cs="Times New Roman"/>
+          <w:color w:val="C6C6C6"/>
+          <w:kern w:val="0"/>
+          <w:sz w:val="21"/>
+          <w:szCs w:val="21"/>
+          <w14:ligatures w14:val="none"/>
+        </w:rPr>
+        <w:t>}";</w:t>
+      </w:r>
+    </w:p>
+    <w:p>
+      <w:pPr>
+        <w:shd w:val="clear" w:color="auto" w:fill="1D1F1A"/>
+        <w:spacing w:line="285" w:lineRule="atLeast"/>
+        <w:rPr>
+          <w:rFonts w:ascii="Consolas" w:eastAsia="Times New Roman" w:hAnsi="Consolas" w:cs="Times New Roman"/>
+          <w:color w:val="CFCFCF"/>
+          <w:kern w:val="0"/>
+          <w:sz w:val="21"/>
+          <w:szCs w:val="21"/>
+          <w14:ligatures w14:val="none"/>
+        </w:rPr>
+      </w:pPr>
+      <w:r>
+        <w:rPr>
+          <w:rFonts w:ascii="Consolas" w:eastAsia="Times New Roman" w:hAnsi="Consolas" w:cs="Times New Roman"/>
+          <w:color w:val="CFCFCF"/>
+          <w:kern w:val="0"/>
+          <w:sz w:val="21"/>
+          <w:szCs w:val="21"/>
+          <w14:ligatures w14:val="none"/>
+        </w:rPr>
+        <w:t xml:space="preserve">        </w:t>
+      </w:r>
+      <w:r>
+        <w:rPr>
+          <w:rFonts w:ascii="Consolas" w:eastAsia="Times New Roman" w:hAnsi="Consolas" w:cs="Times New Roman"/>
+          <w:color w:val="57E3F2"/>
+          <w:kern w:val="0"/>
+          <w:sz w:val="21"/>
+          <w:szCs w:val="21"/>
+          <w14:ligatures w14:val="none"/>
+        </w:rPr>
+        <w:t>return</w:t>
+      </w:r>
+      <w:r>
+        <w:rPr>
+          <w:rFonts w:ascii="Consolas" w:eastAsia="Times New Roman" w:hAnsi="Consolas" w:cs="Times New Roman"/>
+          <w:color w:val="CFCFCF"/>
+          <w:kern w:val="0"/>
+          <w:sz w:val="21"/>
+          <w:szCs w:val="21"/>
+          <w14:ligatures w14:val="none"/>
+        </w:rPr>
+        <w:t xml:space="preserve"> </w:t>
+      </w:r>
+      <w:proofErr w:type="spellStart"/>
+      <w:proofErr w:type="gramStart"/>
+      <w:r>
+        <w:rPr>
+          <w:rFonts w:ascii="Consolas" w:eastAsia="Times New Roman" w:hAnsi="Consolas" w:cs="Times New Roman"/>
+          <w:color w:val="FFC35C"/>
+          <w:kern w:val="0"/>
+          <w:sz w:val="21"/>
+          <w:szCs w:val="21"/>
+          <w14:ligatures w14:val="none"/>
+        </w:rPr>
+        <w:t>formated</w:t>
+      </w:r>
+      <w:proofErr w:type="spellEnd"/>
+      <w:r>
+        <w:rPr>
+          <w:rFonts w:ascii="Consolas" w:eastAsia="Times New Roman" w:hAnsi="Consolas" w:cs="Times New Roman"/>
+          <w:color w:val="C6C6C6"/>
+          <w:kern w:val="0"/>
+          <w:sz w:val="21"/>
+          <w:szCs w:val="21"/>
+          <w14:ligatures w14:val="none"/>
+        </w:rPr>
+        <w:t>;</w:t>
+      </w:r>
+      <w:proofErr w:type="gramEnd"/>
+    </w:p>
+    <w:p>
+      <w:pPr>
+        <w:shd w:val="clear" w:color="auto" w:fill="1D1F1A"/>
+        <w:spacing w:line="285" w:lineRule="atLeast"/>
+        <w:rPr>
+          <w:rFonts w:ascii="Consolas" w:eastAsia="Times New Roman" w:hAnsi="Consolas" w:cs="Times New Roman"/>
+          <w:color w:val="CFCFCF"/>
+          <w:kern w:val="0"/>
+          <w:sz w:val="21"/>
+          <w:szCs w:val="21"/>
+          <w14:ligatures w14:val="none"/>
+        </w:rPr>
+      </w:pPr>
+      <w:r>
+        <w:rPr>
+          <w:rFonts w:ascii="Consolas" w:eastAsia="Times New Roman" w:hAnsi="Consolas" w:cs="Times New Roman"/>
+          <w:color w:val="CFCFCF"/>
+          <w:kern w:val="0"/>
+          <w:sz w:val="21"/>
+          <w:szCs w:val="21"/>
+          <w14:ligatures w14:val="none"/>
+        </w:rPr>
+        <w:t xml:space="preserve">    </w:t>
+      </w:r>
+      <w:r>
+        <w:rPr>
+          <w:rFonts w:ascii="Consolas" w:eastAsia="Times New Roman" w:hAnsi="Consolas" w:cs="Times New Roman"/>
+          <w:color w:val="C6C6C6"/>
+          <w:kern w:val="0"/>
+          <w:sz w:val="21"/>
+          <w:szCs w:val="21"/>
+          <w14:ligatures w14:val="none"/>
+        </w:rPr>
+        <w:t>}</w:t>
+      </w:r>
+    </w:p>
+    <w:p/>
+    <w:p>
+      <w:r>
+        <w:t>And all this allowed me to get a save file to look like this:</w:t>
+      </w:r>
+    </w:p>
+    <w:p>
+      <w:r>
+        <w:t>------------------------------------------------------------------------------------------------------------------------------------------</w:t>
+      </w:r>
+    </w:p>
+    <w:p>
+      <w:r>
+        <w:t>1400</w:t>
+      </w:r>
+    </w:p>
+    <w:p>
+      <w:proofErr w:type="spellStart"/>
+      <w:r>
+        <w:t>Simple|Simple|Simple</w:t>
+      </w:r>
+      <w:proofErr w:type="spellEnd"/>
+      <w:r>
+        <w:t xml:space="preserve"> Test|100|True</w:t>
+      </w:r>
+    </w:p>
+    <w:p>
+      <w:proofErr w:type="spellStart"/>
+      <w:r>
+        <w:t>Eternal|Eternal|Eternal</w:t>
+      </w:r>
+      <w:proofErr w:type="spellEnd"/>
+      <w:r>
+        <w:t xml:space="preserve"> Test|50</w:t>
+      </w:r>
+    </w:p>
+    <w:p>
+      <w:proofErr w:type="spellStart"/>
+      <w:r>
+        <w:t>Checklist|Cheklist|Checklist</w:t>
+      </w:r>
+      <w:proofErr w:type="spellEnd"/>
+      <w:r>
+        <w:t xml:space="preserve"> Test|50|500|3|3</w:t>
+      </w:r>
+    </w:p>
+    <w:p>
+      <w:proofErr w:type="spellStart"/>
+      <w:r>
+        <w:t>Simple|Simple</w:t>
+      </w:r>
+      <w:proofErr w:type="spellEnd"/>
+      <w:r>
+        <w:t xml:space="preserve"> 2|Testing additional Funcionality|500|True</w:t>
+      </w:r>
+    </w:p>
+    <w:p>
+      <w:r>
+        <w:t>------------------------------------------------------------------------------------------------------------------------------------------</w:t>
       </w:r>
     </w:p>
     <w:p/>
@@ -442,6 +3064,7 @@
   <w:style w:type="paragraph" w:default="1" w:styleId="Normal">
     <w:name w:val="Normal"/>
     <w:qFormat/>
+    <w:rsid w:val="005F1843"/>
   </w:style>
   <w:style w:type="character" w:default="1" w:styleId="DefaultParagraphFont">
     <w:name w:val="Default Paragraph Font"/>
@@ -766,4 +3389,16 @@
     </a:ext>
   </a:extLst>
 </a:theme>
+</file>
+
+<file path=customXml/item1.xml><?xml version="1.0" encoding="utf-8"?>
+<b:Sources xmlns:b="http://schemas.openxmlformats.org/officeDocument/2006/bibliography" xmlns="http://schemas.openxmlformats.org/officeDocument/2006/bibliography" SelectedStyle="\APASixthEditionOfficeOnline.xsl" StyleName="APA" Version="6"/>
+</file>
+
+<file path=customXml/itemProps1.xml><?xml version="1.0" encoding="utf-8"?>
+<ds:datastoreItem xmlns:ds="http://schemas.openxmlformats.org/officeDocument/2006/customXml" ds:itemID="{48E27735-D35F-4B04-87E3-21871526C02A}">
+  <ds:schemaRefs>
+    <ds:schemaRef ds:uri="http://schemas.openxmlformats.org/officeDocument/2006/bibliography"/>
+  </ds:schemaRefs>
+</ds:datastoreItem>
 </file>
</xml_diff>